<commit_message>
more descriptives and stability vs time
</commit_message>
<xml_diff>
--- a/revision/lettertoeditor.docx
+++ b/revision/lettertoeditor.docx
@@ -91,8 +91,6 @@
         </w:rPr>
         <w:t xml:space="preserve"> </w:t>
       </w:r>
-      <w:bookmarkStart w:id="0" w:name="_GoBack"/>
-      <w:bookmarkEnd w:id="0"/>
       <w:r>
         <w:rPr>
           <w:rFonts w:ascii="Times New Roman" w:hAnsi="Times New Roman" w:cs="Times New Roman"/>
@@ -1578,15 +1576,7 @@
           <w:sz w:val="24"/>
           <w:szCs w:val="24"/>
         </w:rPr>
-        <w:t xml:space="preserve">, </w:t>
-      </w:r>
-      <w:r>
-        <w:rPr>
-          <w:rFonts w:ascii="Times New Roman" w:hAnsi="Times New Roman" w:cs="Times New Roman"/>
-          <w:sz w:val="24"/>
-          <w:szCs w:val="24"/>
-        </w:rPr>
-        <w:t>we have added a nu</w:t>
+        <w:t>, we have added a nu</w:t>
       </w:r>
       <w:r>
         <w:rPr>
@@ -1602,15 +1592,7 @@
           <w:sz w:val="24"/>
           <w:szCs w:val="24"/>
         </w:rPr>
-        <w:t>ppendix C</w:t>
-      </w:r>
-      <w:r>
-        <w:rPr>
-          <w:rFonts w:ascii="Times New Roman" w:hAnsi="Times New Roman" w:cs="Times New Roman"/>
-          <w:sz w:val="24"/>
-          <w:szCs w:val="24"/>
-        </w:rPr>
-        <w:t xml:space="preserve">. The aim is to allow for better interpretation of </w:t>
+        <w:t xml:space="preserve">ppendix C. The aim is to allow for better interpretation of </w:t>
       </w:r>
       <w:r>
         <w:rPr>
@@ -1711,7 +1693,7 @@
           <w:szCs w:val="24"/>
         </w:rPr>
       </w:pPr>
-      <w:commentRangeStart w:id="1"/>
+      <w:commentRangeStart w:id="0"/>
       <w:r>
         <w:rPr>
           <w:rFonts w:ascii="Times New Roman" w:hAnsi="Times New Roman" w:cs="Times New Roman"/>
@@ -1731,17 +1713,30 @@
       <w:r>
         <w:rPr>
           <w:rFonts w:ascii="Times New Roman" w:hAnsi="Times New Roman" w:cs="Times New Roman"/>
-          <w:b/>
-          <w:color w:val="FFFF00"/>
-          <w:sz w:val="24"/>
-          <w:szCs w:val="24"/>
-        </w:rPr>
-        <w:t>(Table CXX)</w:t>
-      </w:r>
-      <w:r>
-        <w:rPr>
-          <w:rFonts w:ascii="Times New Roman" w:hAnsi="Times New Roman" w:cs="Times New Roman"/>
-          <w:color w:val="FFFF00"/>
+          <w:sz w:val="24"/>
+          <w:szCs w:val="24"/>
+        </w:rPr>
+        <w:t xml:space="preserve">(Table </w:t>
+      </w:r>
+      <w:r>
+        <w:rPr>
+          <w:rFonts w:ascii="Times New Roman" w:hAnsi="Times New Roman" w:cs="Times New Roman"/>
+          <w:sz w:val="24"/>
+          <w:szCs w:val="24"/>
+        </w:rPr>
+        <w:t>B2</w:t>
+      </w:r>
+      <w:r>
+        <w:rPr>
+          <w:rFonts w:ascii="Times New Roman" w:hAnsi="Times New Roman" w:cs="Times New Roman"/>
+          <w:sz w:val="24"/>
+          <w:szCs w:val="24"/>
+        </w:rPr>
+        <w:t>)</w:t>
+      </w:r>
+      <w:r>
+        <w:rPr>
+          <w:rFonts w:ascii="Times New Roman" w:hAnsi="Times New Roman" w:cs="Times New Roman"/>
           <w:sz w:val="24"/>
           <w:szCs w:val="24"/>
         </w:rPr>
@@ -1755,12 +1750,12 @@
         </w:rPr>
         <w:t xml:space="preserve">on the items as well. While all items are mean centered and variance standardized before being used to estimate fiscal conservatism, this allows the reader to inspect key characteristics of municipal fiscal policy. </w:t>
       </w:r>
-      <w:commentRangeEnd w:id="1"/>
+      <w:commentRangeEnd w:id="0"/>
       <w:r>
         <w:rPr>
           <w:rStyle w:val="Kommentarhenvisning"/>
         </w:rPr>
-        <w:commentReference w:id="1"/>
+        <w:commentReference w:id="0"/>
       </w:r>
     </w:p>
     <w:p>
@@ -3010,7 +3005,7 @@
 
 <file path=word/comments.xml><?xml version="1.0" encoding="utf-8"?>
 <w:comments xmlns:wpc="http://schemas.microsoft.com/office/word/2010/wordprocessingCanvas" xmlns:cx="http://schemas.microsoft.com/office/drawing/2014/chartex" xmlns:cx1="http://schemas.microsoft.com/office/drawing/2015/9/8/chartex" xmlns:mc="http://schemas.openxmlformats.org/markup-compatibility/2006" xmlns:o="urn:schemas-microsoft-com:office:office" xmlns:r="http://schemas.openxmlformats.org/officeDocument/2006/relationships" xmlns:m="http://schemas.openxmlformats.org/officeDocument/2006/math" xmlns:v="urn:schemas-microsoft-com:vml" xmlns:wp14="http://schemas.microsoft.com/office/word/2010/wordprocessingDrawing" xmlns:wp="http://schemas.openxmlformats.org/drawingml/2006/wordprocessingDrawing" xmlns:w10="urn:schemas-microsoft-com:office:word" xmlns:w="http://schemas.openxmlformats.org/wordprocessingml/2006/main" xmlns:w14="http://schemas.microsoft.com/office/word/2010/wordml" xmlns:w15="http://schemas.microsoft.com/office/word/2012/wordml" xmlns:w16se="http://schemas.microsoft.com/office/word/2015/wordml/symex" xmlns:wpg="http://schemas.microsoft.com/office/word/2010/wordprocessingGroup" xmlns:wpi="http://schemas.microsoft.com/office/word/2010/wordprocessingInk" xmlns:wne="http://schemas.microsoft.com/office/word/2006/wordml" xmlns:wps="http://schemas.microsoft.com/office/word/2010/wordprocessingShape" mc:Ignorable="w14 w15 w16se wp14">
-  <w:comment w:id="1" w:author="Benjamin Carl Krag Egerod" w:date="2019-03-22T10:05:00Z" w:initials="BCKE">
+  <w:comment w:id="0" w:author="Benjamin Carl Krag Egerod" w:date="2019-03-22T10:05:00Z" w:initials="BCKE">
     <w:p>
       <w:pPr>
         <w:pStyle w:val="Kommentartekst"/>
@@ -3022,8 +3017,13 @@
         <w:annotationRef/>
       </w:r>
       <w:r>
-        <w:t>Still need to do this!!!</w:t>
-      </w:r>
+        <w:rPr>
+          <w:rStyle w:val="Kommentarhenvisning"/>
+        </w:rPr>
+        <w:t>Stats are there, need to write a few words in description</w:t>
+      </w:r>
+      <w:bookmarkStart w:id="1" w:name="_GoBack"/>
+      <w:bookmarkEnd w:id="1"/>
     </w:p>
   </w:comment>
   <w:comment w:id="2" w:author="Benjamin Carl Krag Egerod" w:date="2019-03-22T10:28:00Z" w:initials="BCKE">

</xml_diff>

<commit_message>
revisted letter, manus and appendix
</commit_message>
<xml_diff>
--- a/revision/lettertoeditor.docx
+++ b/revision/lettertoeditor.docx
@@ -319,6 +319,7 @@
     </w:p>
     <w:p>
       <w:pPr>
+        <w:jc w:val="both"/>
         <w:rPr>
           <w:rFonts w:ascii="Times New Roman" w:hAnsi="Times New Roman" w:cs="Times New Roman"/>
           <w:color w:val="212121"/>
@@ -376,7 +377,17 @@
           <w:szCs w:val="24"/>
           <w:shd w:val="clear" w:color="auto" w:fill="FFFFFF"/>
         </w:rPr>
-        <w:t xml:space="preserve"> disadvantages . The advantages being that citizens policy views may differ across domains, preferring more conservative (or progressive) policy at the local level, that the electorate is often differently composed at local elections, meaning that the electorates ideological profile is not captured in national elections. The disadvantages being that l</w:t>
+        <w:t xml:space="preserve"> disadvantages</w:t>
+      </w:r>
+      <w:r>
+        <w:rPr>
+          <w:rFonts w:ascii="Times New Roman" w:hAnsi="Times New Roman" w:cs="Times New Roman"/>
+          <w:color w:val="212121"/>
+          <w:sz w:val="24"/>
+          <w:szCs w:val="24"/>
+          <w:shd w:val="clear" w:color="auto" w:fill="FFFFFF"/>
+        </w:rPr>
+        <w:t>. The advantages being that citizens policy views may differ across domains, preferring more conservative (or progressive) policy at the local level, that the electorate is often differently composed at local elections, meaning that the electorates ideological profile is not captured in national elections. The disadvantages being that l</w:t>
       </w:r>
       <w:r>
         <w:rPr>
@@ -396,11 +407,33 @@
           <w:szCs w:val="24"/>
           <w:shd w:val="clear" w:color="auto" w:fill="FFFFFF"/>
         </w:rPr>
-        <w:t>. However, we also argue that we think this disadvantages is somewhat smaller in our studies where we look at how policy changes when net support for right-wing party changes (rather than the level of support for these parties).</w:t>
-      </w:r>
-    </w:p>
-    <w:p>
-      <w:pPr>
+        <w:t>. However, we also argue that we think this disadvantage i</w:t>
+      </w:r>
+      <w:r>
+        <w:rPr>
+          <w:rFonts w:ascii="Times New Roman" w:hAnsi="Times New Roman" w:cs="Times New Roman"/>
+          <w:color w:val="212121"/>
+          <w:sz w:val="24"/>
+          <w:szCs w:val="24"/>
+          <w:shd w:val="clear" w:color="auto" w:fill="FFFFFF"/>
+        </w:rPr>
+        <w:t>s somewhat smaller in our study</w:t>
+      </w:r>
+      <w:r>
+        <w:rPr>
+          <w:rFonts w:ascii="Times New Roman" w:hAnsi="Times New Roman" w:cs="Times New Roman"/>
+          <w:color w:val="212121"/>
+          <w:sz w:val="24"/>
+          <w:szCs w:val="24"/>
+          <w:shd w:val="clear" w:color="auto" w:fill="FFFFFF"/>
+        </w:rPr>
+        <w:t xml:space="preserve"> where we look at how policy changes when net support for right-wing party changes (rather than the level of support for these parties).</w:t>
+      </w:r>
+    </w:p>
+    <w:p>
+      <w:pPr>
+        <w:ind w:firstLine="720"/>
+        <w:jc w:val="both"/>
         <w:rPr>
           <w:rFonts w:ascii="Times New Roman" w:hAnsi="Times New Roman" w:cs="Times New Roman"/>
           <w:color w:val="212121"/>
@@ -523,6 +556,7 @@
     <w:p>
       <w:pPr>
         <w:spacing w:line="276" w:lineRule="auto"/>
+        <w:ind w:firstLine="720"/>
         <w:jc w:val="both"/>
         <w:rPr>
           <w:rFonts w:ascii="Times New Roman" w:hAnsi="Times New Roman" w:cs="Times New Roman"/>
@@ -552,7 +586,7 @@
           <w:sz w:val="24"/>
           <w:szCs w:val="24"/>
         </w:rPr>
-        <w:t xml:space="preserve">incentives of the politicians in office. This casts doubt on alternative explanations, highlighting structural, slow-acting factors, as </w:t>
+        <w:t>incentives of the politicians in office. This casts doubt on alternative explanations, highlighting structural, slow-</w:t>
       </w:r>
       <w:r>
         <w:rPr>
@@ -561,7 +595,7 @@
           <w:szCs w:val="24"/>
         </w:rPr>
         <w:lastRenderedPageBreak/>
-        <w:t>well as explanations that suggest politicians continually alter policy in response to non-electoral signals that citizens</w:t>
+        <w:t>acting factors, as well as explanations that suggest politicians continually alter policy in response to non-electoral signals that citizens</w:t>
       </w:r>
       <w:r>
         <w:rPr>
@@ -578,6 +612,58 @@
           <w:szCs w:val="24"/>
         </w:rPr>
         <w:t xml:space="preserve"> preferences are changing.</w:t>
+      </w:r>
+    </w:p>
+    <w:p>
+      <w:pPr>
+        <w:spacing w:line="276" w:lineRule="auto"/>
+        <w:ind w:firstLine="720"/>
+        <w:jc w:val="both"/>
+        <w:rPr>
+          <w:rFonts w:ascii="Times New Roman" w:hAnsi="Times New Roman" w:cs="Times New Roman"/>
+          <w:sz w:val="24"/>
+          <w:szCs w:val="24"/>
+        </w:rPr>
+      </w:pPr>
+      <w:r>
+        <w:rPr>
+          <w:rFonts w:ascii="Times New Roman" w:hAnsi="Times New Roman" w:cs="Times New Roman"/>
+          <w:sz w:val="24"/>
+          <w:szCs w:val="24"/>
+        </w:rPr>
+        <w:t>From the standpoint of electoral accountability</w:t>
+      </w:r>
+      <w:r>
+        <w:rPr>
+          <w:rFonts w:ascii="Times New Roman" w:hAnsi="Times New Roman" w:cs="Times New Roman"/>
+          <w:sz w:val="24"/>
+          <w:szCs w:val="24"/>
+        </w:rPr>
+        <w:t>,</w:t>
+      </w:r>
+      <w:r>
+        <w:rPr>
+          <w:rFonts w:ascii="Times New Roman" w:hAnsi="Times New Roman" w:cs="Times New Roman"/>
+          <w:sz w:val="24"/>
+          <w:szCs w:val="24"/>
+        </w:rPr>
+        <w:t xml:space="preserve"> </w:t>
+      </w:r>
+      <w:r>
+        <w:rPr>
+          <w:rFonts w:ascii="Times New Roman" w:hAnsi="Times New Roman" w:cs="Times New Roman"/>
+          <w:sz w:val="24"/>
+          <w:szCs w:val="24"/>
+        </w:rPr>
+        <w:t>we argue that it</w:t>
+      </w:r>
+      <w:r>
+        <w:rPr>
+          <w:rFonts w:ascii="Times New Roman" w:hAnsi="Times New Roman" w:cs="Times New Roman"/>
+          <w:sz w:val="24"/>
+          <w:szCs w:val="24"/>
+        </w:rPr>
+        <w:t xml:space="preserve"> is reassuring that policy responds within the four year election cycle. In this way, citizens will be able to recognize and act on whether politicians have changed policy based on the change in preference they expressed at the last election.</w:t>
       </w:r>
     </w:p>
     <w:p>
@@ -586,49 +672,19 @@
         <w:jc w:val="both"/>
         <w:rPr>
           <w:rFonts w:ascii="Times New Roman" w:hAnsi="Times New Roman" w:cs="Times New Roman"/>
-          <w:sz w:val="24"/>
-          <w:szCs w:val="24"/>
-        </w:rPr>
-      </w:pPr>
-      <w:r>
-        <w:rPr>
-          <w:rFonts w:ascii="Times New Roman" w:hAnsi="Times New Roman" w:cs="Times New Roman"/>
-          <w:sz w:val="24"/>
-          <w:szCs w:val="24"/>
-        </w:rPr>
-        <w:t>From the standpoint of electoral accountability</w:t>
-      </w:r>
-      <w:r>
-        <w:rPr>
-          <w:rFonts w:ascii="Times New Roman" w:hAnsi="Times New Roman" w:cs="Times New Roman"/>
-          <w:sz w:val="24"/>
-          <w:szCs w:val="24"/>
-        </w:rPr>
-        <w:t>,</w:t>
-      </w:r>
-      <w:r>
-        <w:rPr>
-          <w:rFonts w:ascii="Times New Roman" w:hAnsi="Times New Roman" w:cs="Times New Roman"/>
-          <w:sz w:val="24"/>
-          <w:szCs w:val="24"/>
-        </w:rPr>
-        <w:t xml:space="preserve"> </w:t>
-      </w:r>
-      <w:r>
-        <w:rPr>
-          <w:rFonts w:ascii="Times New Roman" w:hAnsi="Times New Roman" w:cs="Times New Roman"/>
-          <w:sz w:val="24"/>
-          <w:szCs w:val="24"/>
-        </w:rPr>
-        <w:t>we argue that it</w:t>
-      </w:r>
-      <w:r>
-        <w:rPr>
-          <w:rFonts w:ascii="Times New Roman" w:hAnsi="Times New Roman" w:cs="Times New Roman"/>
-          <w:sz w:val="24"/>
-          <w:szCs w:val="24"/>
-        </w:rPr>
-        <w:t xml:space="preserve"> is reassuring that policy responds within the four year election cycle. In this way, citizens will be able to recognize and act on whether politicians have changed policy based on the change in preference they expressed at the last election.</w:t>
+          <w:i/>
+          <w:sz w:val="24"/>
+          <w:szCs w:val="24"/>
+        </w:rPr>
+      </w:pPr>
+      <w:r>
+        <w:rPr>
+          <w:rFonts w:ascii="Times New Roman" w:hAnsi="Times New Roman" w:cs="Times New Roman"/>
+          <w:i/>
+          <w:sz w:val="24"/>
+          <w:szCs w:val="24"/>
+        </w:rPr>
+        <w:t>3. Reviewer #3 is primarily concerned with the clarification of methodological procedures. The first three comments by this reviewer are related to the lack of transparency/clarity in the way data, methods, and results are presented. We encourage you to improve these aspects of your work and see some benefit in moving some information from the appendices into the main text. For example, Appendix F should be added to the main document to allow a better understanding of the results.</w:t>
       </w:r>
     </w:p>
     <w:p>
@@ -637,19 +693,129 @@
         <w:jc w:val="both"/>
         <w:rPr>
           <w:rFonts w:ascii="Times New Roman" w:hAnsi="Times New Roman" w:cs="Times New Roman"/>
-          <w:i/>
-          <w:sz w:val="24"/>
-          <w:szCs w:val="24"/>
-        </w:rPr>
-      </w:pPr>
-      <w:r>
-        <w:rPr>
-          <w:rFonts w:ascii="Times New Roman" w:hAnsi="Times New Roman" w:cs="Times New Roman"/>
-          <w:i/>
-          <w:sz w:val="24"/>
-          <w:szCs w:val="24"/>
-        </w:rPr>
-        <w:t>3. Reviewer #3 is primarily concerned with the clarification of methodological procedures. The first three comments by this reviewer are related to the lack of transparency/clarity in the way data, methods, and results are presented. We encourage you to improve these aspects of your work and see some benefit in moving some information from the appendices into the main text. For example, Appendix F should be added to the main document to allow a better understanding of the results.</w:t>
+          <w:sz w:val="24"/>
+          <w:szCs w:val="24"/>
+        </w:rPr>
+      </w:pPr>
+      <w:r>
+        <w:rPr>
+          <w:rFonts w:ascii="Times New Roman" w:hAnsi="Times New Roman" w:cs="Times New Roman"/>
+          <w:sz w:val="24"/>
+          <w:szCs w:val="24"/>
+        </w:rPr>
+        <w:t xml:space="preserve">We agree that data and results were not presented with sufficient clarity. </w:t>
+      </w:r>
+      <w:r>
+        <w:rPr>
+          <w:rFonts w:ascii="Times New Roman" w:hAnsi="Times New Roman" w:cs="Times New Roman"/>
+          <w:sz w:val="24"/>
+          <w:szCs w:val="24"/>
+        </w:rPr>
+        <w:t xml:space="preserve">We have substantially altered the result section in response to this comment from the editor and reviewer 3. In particular, </w:t>
+      </w:r>
+      <w:r>
+        <w:rPr>
+          <w:rFonts w:ascii="Times New Roman" w:hAnsi="Times New Roman" w:cs="Times New Roman"/>
+          <w:sz w:val="24"/>
+          <w:szCs w:val="24"/>
+        </w:rPr>
+        <w:t>we now present a wide range of descriptive stati</w:t>
+      </w:r>
+      <w:r>
+        <w:rPr>
+          <w:rFonts w:ascii="Times New Roman" w:hAnsi="Times New Roman" w:cs="Times New Roman"/>
+          <w:sz w:val="24"/>
+          <w:szCs w:val="24"/>
+        </w:rPr>
+        <w:t xml:space="preserve">stics on Danish municipalities. </w:t>
+      </w:r>
+      <w:r>
+        <w:rPr>
+          <w:rFonts w:ascii="Times New Roman" w:hAnsi="Times New Roman" w:cs="Times New Roman"/>
+          <w:sz w:val="24"/>
+          <w:szCs w:val="24"/>
+        </w:rPr>
+        <w:t>This should give the reader a better idea about the structure of the data and what is at stake.</w:t>
+      </w:r>
+      <w:r>
+        <w:rPr>
+          <w:rFonts w:ascii="Times New Roman" w:hAnsi="Times New Roman" w:cs="Times New Roman"/>
+          <w:sz w:val="24"/>
+          <w:szCs w:val="24"/>
+        </w:rPr>
+        <w:t xml:space="preserve"> Additionally, we present the main results in Table 2, instead of</w:t>
+      </w:r>
+      <w:r>
+        <w:rPr>
+          <w:rFonts w:ascii="Times New Roman" w:hAnsi="Times New Roman" w:cs="Times New Roman"/>
+          <w:sz w:val="24"/>
+          <w:szCs w:val="24"/>
+        </w:rPr>
+        <w:t xml:space="preserve"> doing so</w:t>
+      </w:r>
+      <w:r>
+        <w:rPr>
+          <w:rFonts w:ascii="Times New Roman" w:hAnsi="Times New Roman" w:cs="Times New Roman"/>
+          <w:sz w:val="24"/>
+          <w:szCs w:val="24"/>
+        </w:rPr>
+        <w:t xml:space="preserve"> visually. </w:t>
+      </w:r>
+      <w:r>
+        <w:rPr>
+          <w:rFonts w:ascii="Times New Roman" w:hAnsi="Times New Roman" w:cs="Times New Roman"/>
+          <w:sz w:val="24"/>
+          <w:szCs w:val="24"/>
+        </w:rPr>
+        <w:t>This allows for closer inspectio</w:t>
+      </w:r>
+      <w:r>
+        <w:rPr>
+          <w:rFonts w:ascii="Times New Roman" w:hAnsi="Times New Roman" w:cs="Times New Roman"/>
+          <w:sz w:val="24"/>
+          <w:szCs w:val="24"/>
+        </w:rPr>
+        <w:t>n of the models and for</w:t>
+      </w:r>
+      <w:r>
+        <w:rPr>
+          <w:rFonts w:ascii="Times New Roman" w:hAnsi="Times New Roman" w:cs="Times New Roman"/>
+          <w:sz w:val="24"/>
+          <w:szCs w:val="24"/>
+        </w:rPr>
+        <w:t xml:space="preserve"> </w:t>
+      </w:r>
+      <w:r>
+        <w:rPr>
+          <w:rFonts w:ascii="Times New Roman" w:hAnsi="Times New Roman" w:cs="Times New Roman"/>
+          <w:sz w:val="24"/>
+          <w:szCs w:val="24"/>
+        </w:rPr>
+        <w:t xml:space="preserve">comparison of </w:t>
+      </w:r>
+      <w:r>
+        <w:rPr>
+          <w:rFonts w:ascii="Times New Roman" w:hAnsi="Times New Roman" w:cs="Times New Roman"/>
+          <w:sz w:val="24"/>
+          <w:szCs w:val="24"/>
+        </w:rPr>
+        <w:t xml:space="preserve">the coefficients </w:t>
+      </w:r>
+      <w:r>
+        <w:rPr>
+          <w:rFonts w:ascii="Times New Roman" w:hAnsi="Times New Roman" w:cs="Times New Roman"/>
+          <w:sz w:val="24"/>
+          <w:szCs w:val="24"/>
+        </w:rPr>
+        <w:t>and</w:t>
+      </w:r>
+      <w:r>
+        <w:rPr>
+          <w:rFonts w:ascii="Times New Roman" w:hAnsi="Times New Roman" w:cs="Times New Roman"/>
+          <w:sz w:val="24"/>
+          <w:szCs w:val="24"/>
+        </w:rPr>
+        <w:t xml:space="preserve"> the descriptive statistics presented in Table 1. </w:t>
       </w:r>
     </w:p>
     <w:p>
@@ -668,15 +834,47 @@
           <w:sz w:val="24"/>
           <w:szCs w:val="24"/>
         </w:rPr>
-        <w:t xml:space="preserve">We have substantially altered the result section in response to this comment from the editor and reviewer 3. In particular, </w:t>
-      </w:r>
-      <w:r>
-        <w:rPr>
-          <w:rFonts w:ascii="Times New Roman" w:hAnsi="Times New Roman" w:cs="Times New Roman"/>
-          <w:sz w:val="24"/>
-          <w:szCs w:val="24"/>
-        </w:rPr>
-        <w:t>XXX</w:t>
+        <w:tab/>
+      </w:r>
+      <w:r>
+        <w:rPr>
+          <w:rFonts w:ascii="Times New Roman" w:hAnsi="Times New Roman" w:cs="Times New Roman"/>
+          <w:sz w:val="24"/>
+          <w:szCs w:val="24"/>
+        </w:rPr>
+        <w:t>As suggested by reviewer 3, we have also sought to improve the transparency of our measure of fiscal conservatism. In the appendix, we have added a number of analyses gauging the index’s reliability and discussing its validity. Fu</w:t>
+      </w:r>
+      <w:r>
+        <w:rPr>
+          <w:rFonts w:ascii="Times New Roman" w:hAnsi="Times New Roman" w:cs="Times New Roman"/>
+          <w:sz w:val="24"/>
+          <w:szCs w:val="24"/>
+        </w:rPr>
+        <w:t>rthermore, we have added additional</w:t>
+      </w:r>
+      <w:r>
+        <w:rPr>
+          <w:rFonts w:ascii="Times New Roman" w:hAnsi="Times New Roman" w:cs="Times New Roman"/>
+          <w:sz w:val="24"/>
+          <w:szCs w:val="24"/>
+        </w:rPr>
+        <w:t xml:space="preserve"> discussion of the benefits and pitfalls, when using a Bayesian measurement model. Finally, we discuss which aspects of fiscal conservatism each item is </w:t>
+      </w:r>
+      <w:r>
+        <w:rPr>
+          <w:rFonts w:ascii="Times New Roman" w:hAnsi="Times New Roman" w:cs="Times New Roman"/>
+          <w:sz w:val="24"/>
+          <w:szCs w:val="24"/>
+        </w:rPr>
+        <w:t>supposed</w:t>
+      </w:r>
+      <w:r>
+        <w:rPr>
+          <w:rFonts w:ascii="Times New Roman" w:hAnsi="Times New Roman" w:cs="Times New Roman"/>
+          <w:sz w:val="24"/>
+          <w:szCs w:val="24"/>
+        </w:rPr>
+        <w:t xml:space="preserve"> to capture, and present descriptive statistics on each item. </w:t>
       </w:r>
     </w:p>
     <w:p>
@@ -829,6 +1027,7 @@
           <w:sz w:val="24"/>
           <w:szCs w:val="24"/>
         </w:rPr>
+        <w:lastRenderedPageBreak/>
         <w:t xml:space="preserve">5. </w:t>
       </w:r>
       <w:r>
@@ -1062,14 +1261,17 @@
     </w:p>
     <w:p>
       <w:pPr>
-        <w:rPr>
-          <w:rFonts w:ascii="Times New Roman" w:hAnsi="Times New Roman" w:cs="Times New Roman"/>
-          <w:color w:val="212121"/>
-          <w:sz w:val="24"/>
-          <w:szCs w:val="24"/>
-          <w:shd w:val="clear" w:color="auto" w:fill="FFFFFF"/>
-        </w:rPr>
-      </w:pPr>
+        <w:ind w:firstLine="720"/>
+        <w:rPr>
+          <w:rFonts w:ascii="Times New Roman" w:hAnsi="Times New Roman" w:cs="Times New Roman"/>
+          <w:color w:val="212121"/>
+          <w:sz w:val="24"/>
+          <w:szCs w:val="24"/>
+          <w:shd w:val="clear" w:color="auto" w:fill="FFFFFF"/>
+        </w:rPr>
+      </w:pPr>
+      <w:bookmarkStart w:id="0" w:name="_GoBack"/>
+      <w:bookmarkEnd w:id="0"/>
       <w:r>
         <w:rPr>
           <w:rFonts w:ascii="Times New Roman" w:hAnsi="Times New Roman" w:cs="Times New Roman"/>
@@ -1296,6 +1498,7 @@
     </w:p>
     <w:p>
       <w:pPr>
+        <w:ind w:firstLine="720"/>
         <w:rPr>
           <w:rFonts w:ascii="Times New Roman" w:hAnsi="Times New Roman" w:cs="Times New Roman"/>
           <w:color w:val="212121"/>
@@ -1397,6 +1600,7 @@
     </w:p>
     <w:p>
       <w:pPr>
+        <w:ind w:firstLine="720"/>
         <w:rPr>
           <w:rFonts w:ascii="Times New Roman" w:hAnsi="Times New Roman" w:cs="Times New Roman"/>
           <w:i/>
@@ -1450,6 +1654,15 @@
           <w:szCs w:val="24"/>
         </w:rPr>
         <w:t>feature</w:t>
+      </w:r>
+      <w:r>
+        <w:rPr>
+          <w:rFonts w:ascii="Times New Roman" w:hAnsi="Times New Roman" w:cs="Times New Roman"/>
+          <w:color w:val="212121"/>
+          <w:sz w:val="24"/>
+          <w:szCs w:val="24"/>
+        </w:rPr>
+        <w:t>s</w:t>
       </w:r>
       <w:r>
         <w:rPr>
@@ -1589,9 +1802,20 @@
         </w:rPr>
         <w:t>here are several advantages to using local rather than national election returns. For one, citizens might differ in their policy views across domains, preferring more right wing policy at the local level than at the national level. The electorate at local elections could also be differently composed than electorates in national elections, and therefore one might not capture the local electorates' ideological profile by using national election returns.</w:t>
       </w:r>
-    </w:p>
-    <w:p>
-      <w:pPr>
+      <w:r>
+        <w:rPr>
+          <w:rFonts w:ascii="Times New Roman" w:hAnsi="Times New Roman" w:cs="Times New Roman"/>
+          <w:color w:val="212121"/>
+          <w:sz w:val="24"/>
+          <w:szCs w:val="24"/>
+          <w:shd w:val="clear" w:color="auto" w:fill="FFFFFF"/>
+        </w:rPr>
+        <w:t>”</w:t>
+      </w:r>
+    </w:p>
+    <w:p>
+      <w:pPr>
+        <w:ind w:firstLine="720"/>
         <w:rPr>
           <w:rFonts w:ascii="Times New Roman" w:hAnsi="Times New Roman" w:cs="Times New Roman"/>
           <w:color w:val="212121"/>
@@ -1653,6 +1877,7 @@
     </w:p>
     <w:p>
       <w:pPr>
+        <w:ind w:firstLine="720"/>
         <w:rPr>
           <w:rFonts w:ascii="Times New Roman" w:hAnsi="Times New Roman" w:cs="Times New Roman"/>
           <w:color w:val="212121"/>
@@ -1734,6 +1959,7 @@
     </w:p>
     <w:p>
       <w:pPr>
+        <w:ind w:firstLine="720"/>
         <w:rPr>
           <w:rFonts w:ascii="Times New Roman" w:hAnsi="Times New Roman" w:cs="Times New Roman"/>
           <w:color w:val="212121"/>
@@ -2001,7 +2227,7 @@
           <w:sz w:val="24"/>
           <w:szCs w:val="24"/>
         </w:rPr>
-        <w:t xml:space="preserve">We are glad that R2 thinks the paper in the data are “terrific”. R2 mains concern </w:t>
+        <w:t xml:space="preserve">We are glad that R2 thinks the paper in the data are “terrific”. R2 main concern </w:t>
       </w:r>
       <w:r>
         <w:rPr>
@@ -2136,6 +2362,7 @@
     <w:p>
       <w:pPr>
         <w:spacing w:line="276" w:lineRule="auto"/>
+        <w:ind w:firstLine="720"/>
         <w:jc w:val="both"/>
         <w:rPr>
           <w:rFonts w:ascii="Times New Roman" w:hAnsi="Times New Roman" w:cs="Times New Roman"/>
@@ -2197,7 +2424,7 @@
           <w:sz w:val="24"/>
           <w:szCs w:val="24"/>
         </w:rPr>
-        <w:t>“</w:t>
+        <w:t>‘</w:t>
       </w:r>
       <w:r>
         <w:rPr>
@@ -2213,7 +2440,7 @@
           <w:sz w:val="24"/>
           <w:szCs w:val="24"/>
         </w:rPr>
-        <w:t>’’</w:t>
+        <w:t>’</w:t>
       </w:r>
       <w:r>
         <w:rPr>
@@ -2230,6 +2457,319 @@
           <w:szCs w:val="24"/>
         </w:rPr>
         <w:t>”</w:t>
+      </w:r>
+    </w:p>
+    <w:p>
+      <w:pPr>
+        <w:spacing w:line="276" w:lineRule="auto"/>
+        <w:ind w:firstLine="720"/>
+        <w:jc w:val="both"/>
+        <w:rPr>
+          <w:rFonts w:ascii="Times New Roman" w:hAnsi="Times New Roman" w:cs="Times New Roman"/>
+          <w:sz w:val="24"/>
+          <w:szCs w:val="24"/>
+        </w:rPr>
+      </w:pPr>
+      <w:r>
+        <w:rPr>
+          <w:rFonts w:ascii="Times New Roman" w:hAnsi="Times New Roman" w:cs="Times New Roman"/>
+          <w:sz w:val="24"/>
+          <w:szCs w:val="24"/>
+        </w:rPr>
+        <w:t>In</w:t>
+      </w:r>
+      <w:r>
+        <w:rPr>
+          <w:rFonts w:ascii="Times New Roman" w:hAnsi="Times New Roman" w:cs="Times New Roman"/>
+          <w:sz w:val="24"/>
+          <w:szCs w:val="24"/>
+        </w:rPr>
+        <w:t xml:space="preserve"> terms of how adaptiveness </w:t>
+      </w:r>
+      <w:r>
+        <w:rPr>
+          <w:rFonts w:ascii="Times New Roman" w:hAnsi="Times New Roman" w:cs="Times New Roman"/>
+          <w:sz w:val="24"/>
+          <w:szCs w:val="24"/>
+        </w:rPr>
+        <w:t>might</w:t>
+      </w:r>
+      <w:r>
+        <w:rPr>
+          <w:rFonts w:ascii="Times New Roman" w:hAnsi="Times New Roman" w:cs="Times New Roman"/>
+          <w:sz w:val="24"/>
+          <w:szCs w:val="24"/>
+        </w:rPr>
+        <w:t xml:space="preserve"> speak to</w:t>
+      </w:r>
+      <w:r>
+        <w:rPr>
+          <w:rFonts w:ascii="Times New Roman" w:hAnsi="Times New Roman" w:cs="Times New Roman"/>
+          <w:sz w:val="24"/>
+          <w:szCs w:val="24"/>
+        </w:rPr>
+        <w:t xml:space="preserve"> </w:t>
+      </w:r>
+      <w:r>
+        <w:rPr>
+          <w:rFonts w:ascii="Times New Roman" w:hAnsi="Times New Roman" w:cs="Times New Roman"/>
+          <w:i/>
+          <w:sz w:val="24"/>
+          <w:szCs w:val="24"/>
+        </w:rPr>
+        <w:t>why</w:t>
+      </w:r>
+      <w:r>
+        <w:rPr>
+          <w:rFonts w:ascii="Times New Roman" w:hAnsi="Times New Roman" w:cs="Times New Roman"/>
+          <w:sz w:val="24"/>
+          <w:szCs w:val="24"/>
+        </w:rPr>
+        <w:t xml:space="preserve"> policy is</w:t>
+      </w:r>
+      <w:r>
+        <w:rPr>
+          <w:rFonts w:ascii="Times New Roman" w:hAnsi="Times New Roman" w:cs="Times New Roman"/>
+          <w:sz w:val="24"/>
+          <w:szCs w:val="24"/>
+        </w:rPr>
+        <w:t xml:space="preserve"> responsive</w:t>
+      </w:r>
+      <w:r>
+        <w:rPr>
+          <w:rFonts w:ascii="Times New Roman" w:hAnsi="Times New Roman" w:cs="Times New Roman"/>
+          <w:sz w:val="24"/>
+          <w:szCs w:val="24"/>
+        </w:rPr>
+        <w:t>, we now write that: “i</w:t>
+      </w:r>
+      <w:r>
+        <w:rPr>
+          <w:rFonts w:ascii="Times New Roman" w:hAnsi="Times New Roman" w:cs="Times New Roman"/>
+          <w:sz w:val="24"/>
+          <w:szCs w:val="24"/>
+        </w:rPr>
+        <w:t>f policy instantly responds to changes in preferences, then it suggests that politicians have observed the ch</w:t>
+      </w:r>
+      <w:r>
+        <w:rPr>
+          <w:rFonts w:ascii="Times New Roman" w:hAnsi="Times New Roman" w:cs="Times New Roman"/>
+          <w:sz w:val="24"/>
+          <w:szCs w:val="24"/>
+        </w:rPr>
+        <w:t>anging mood of the electorate—</w:t>
+      </w:r>
+      <w:r>
+        <w:rPr>
+          <w:rFonts w:ascii="Times New Roman" w:hAnsi="Times New Roman" w:cs="Times New Roman"/>
+          <w:sz w:val="24"/>
+          <w:szCs w:val="24"/>
+        </w:rPr>
+        <w:t xml:space="preserve">perhaps </w:t>
+      </w:r>
+      <w:r>
+        <w:rPr>
+          <w:rFonts w:ascii="Times New Roman" w:hAnsi="Times New Roman" w:cs="Times New Roman"/>
+          <w:sz w:val="24"/>
+          <w:szCs w:val="24"/>
+        </w:rPr>
+        <w:t>because</w:t>
+      </w:r>
+      <w:r>
+        <w:rPr>
+          <w:rFonts w:ascii="Times New Roman" w:hAnsi="Times New Roman" w:cs="Times New Roman"/>
+          <w:sz w:val="24"/>
+          <w:szCs w:val="24"/>
+        </w:rPr>
+        <w:t xml:space="preserve"> of constituent interaction, and already tried to push policy in the direction that the voters want. If policy responds only a few years after the preferences of the voters' have changed, then it suggests that voters need to express their wishes in the electoral process in order to change the re-election </w:t>
+      </w:r>
+      <w:r>
+        <w:rPr>
+          <w:rFonts w:ascii="Times New Roman" w:hAnsi="Times New Roman" w:cs="Times New Roman"/>
+          <w:sz w:val="24"/>
+          <w:szCs w:val="24"/>
+        </w:rPr>
+        <w:t xml:space="preserve">incentives of the politicians in office. </w:t>
+      </w:r>
+      <w:r>
+        <w:rPr>
+          <w:rFonts w:ascii="Times New Roman" w:hAnsi="Times New Roman" w:cs="Times New Roman"/>
+          <w:sz w:val="24"/>
+          <w:szCs w:val="24"/>
+        </w:rPr>
+        <w:t xml:space="preserve"> Finally, if policy only adapts slowly, over a decade or so, then it suggests that a more slow moving force is at work. </w:t>
+      </w:r>
+      <w:r>
+        <w:rPr>
+          <w:rFonts w:ascii="Times New Roman" w:hAnsi="Times New Roman" w:cs="Times New Roman"/>
+          <w:sz w:val="24"/>
+          <w:szCs w:val="24"/>
+        </w:rPr>
+        <w:t>Erikson</w:t>
+      </w:r>
+      <w:r>
+        <w:rPr>
+          <w:rFonts w:ascii="Times New Roman" w:hAnsi="Times New Roman" w:cs="Times New Roman"/>
+          <w:sz w:val="24"/>
+          <w:szCs w:val="24"/>
+        </w:rPr>
+        <w:t xml:space="preserve"> describe</w:t>
+      </w:r>
+      <w:r>
+        <w:rPr>
+          <w:rFonts w:ascii="Times New Roman" w:hAnsi="Times New Roman" w:cs="Times New Roman"/>
+          <w:sz w:val="24"/>
+          <w:szCs w:val="24"/>
+        </w:rPr>
+        <w:t>s</w:t>
+      </w:r>
+      <w:r>
+        <w:rPr>
+          <w:rFonts w:ascii="Times New Roman" w:hAnsi="Times New Roman" w:cs="Times New Roman"/>
+          <w:sz w:val="24"/>
+          <w:szCs w:val="24"/>
+        </w:rPr>
+        <w:t xml:space="preserve"> one such sl</w:t>
+      </w:r>
+      <w:r>
+        <w:rPr>
+          <w:rFonts w:ascii="Times New Roman" w:hAnsi="Times New Roman" w:cs="Times New Roman"/>
+          <w:sz w:val="24"/>
+          <w:szCs w:val="24"/>
+        </w:rPr>
+        <w:t>ow-moving force, namely that: “</w:t>
+      </w:r>
+      <w:r>
+        <w:rPr>
+          <w:rFonts w:ascii="Times New Roman" w:hAnsi="Times New Roman" w:cs="Times New Roman"/>
+          <w:sz w:val="24"/>
+          <w:szCs w:val="24"/>
+        </w:rPr>
+        <w:t>...the recruitment of candidates from the same constituencies as the voters they hope to represent means that the values of the legislators should reflect</w:t>
+      </w:r>
+      <w:r>
+        <w:rPr>
+          <w:rFonts w:ascii="Times New Roman" w:hAnsi="Times New Roman" w:cs="Times New Roman"/>
+          <w:sz w:val="24"/>
+          <w:szCs w:val="24"/>
+        </w:rPr>
+        <w:t xml:space="preserve"> state ideology to some extent.”</w:t>
+      </w:r>
+      <w:r>
+        <w:rPr>
+          <w:rFonts w:ascii="Times New Roman" w:hAnsi="Times New Roman" w:cs="Times New Roman"/>
+          <w:sz w:val="24"/>
+          <w:szCs w:val="24"/>
+        </w:rPr>
+        <w:t xml:space="preserve"> </w:t>
+      </w:r>
+      <w:r>
+        <w:rPr>
+          <w:rFonts w:ascii="Times New Roman" w:hAnsi="Times New Roman" w:cs="Times New Roman"/>
+          <w:sz w:val="24"/>
+          <w:szCs w:val="24"/>
+        </w:rPr>
+        <w:t xml:space="preserve">This change in the focus of the paper is reflected </w:t>
+      </w:r>
+      <w:r>
+        <w:rPr>
+          <w:rFonts w:ascii="Times New Roman" w:hAnsi="Times New Roman" w:cs="Times New Roman"/>
+          <w:sz w:val="24"/>
+          <w:szCs w:val="24"/>
+        </w:rPr>
+        <w:t>throughout the paper.</w:t>
+      </w:r>
+    </w:p>
+    <w:p>
+      <w:pPr>
+        <w:spacing w:line="276" w:lineRule="auto"/>
+        <w:ind w:firstLine="720"/>
+        <w:jc w:val="both"/>
+        <w:rPr>
+          <w:rFonts w:ascii="Times New Roman" w:hAnsi="Times New Roman" w:cs="Times New Roman"/>
+          <w:sz w:val="24"/>
+          <w:szCs w:val="24"/>
+        </w:rPr>
+      </w:pPr>
+      <w:r>
+        <w:rPr>
+          <w:rFonts w:ascii="Times New Roman" w:hAnsi="Times New Roman" w:cs="Times New Roman"/>
+          <w:sz w:val="24"/>
+          <w:szCs w:val="24"/>
+        </w:rPr>
+        <w:t>However, t</w:t>
+      </w:r>
+      <w:r>
+        <w:rPr>
+          <w:rFonts w:ascii="Times New Roman" w:hAnsi="Times New Roman" w:cs="Times New Roman"/>
+          <w:sz w:val="24"/>
+          <w:szCs w:val="24"/>
+        </w:rPr>
+        <w:t xml:space="preserve">wo </w:t>
+      </w:r>
+      <w:r>
+        <w:rPr>
+          <w:rFonts w:ascii="Times New Roman" w:hAnsi="Times New Roman" w:cs="Times New Roman"/>
+          <w:sz w:val="24"/>
+          <w:szCs w:val="24"/>
+        </w:rPr>
+        <w:t>caveats</w:t>
+      </w:r>
+      <w:r>
+        <w:rPr>
+          <w:rFonts w:ascii="Times New Roman" w:hAnsi="Times New Roman" w:cs="Times New Roman"/>
+          <w:sz w:val="24"/>
+          <w:szCs w:val="24"/>
+        </w:rPr>
+        <w:t xml:space="preserve"> are important to note before moving on.</w:t>
+      </w:r>
+      <w:r>
+        <w:rPr>
+          <w:rFonts w:ascii="Times New Roman" w:hAnsi="Times New Roman" w:cs="Times New Roman"/>
+          <w:sz w:val="24"/>
+          <w:szCs w:val="24"/>
+        </w:rPr>
+        <w:t xml:space="preserve"> First, as we note in the manuscript, “</w:t>
+      </w:r>
+      <w:r>
+        <w:rPr>
+          <w:rFonts w:ascii="Times New Roman" w:hAnsi="Times New Roman" w:cs="Times New Roman"/>
+          <w:sz w:val="24"/>
+          <w:szCs w:val="24"/>
+        </w:rPr>
+        <w:t>adaptiveness cannot be used as definitive proof that one or another mechanism explains the link between preferences and policy, but it should furnish us with a clue about the mechanism that other scholars can use in developing theories about local responsiveness.</w:t>
+      </w:r>
+      <w:r>
+        <w:rPr>
+          <w:rFonts w:ascii="Times New Roman" w:hAnsi="Times New Roman" w:cs="Times New Roman"/>
+          <w:sz w:val="24"/>
+          <w:szCs w:val="24"/>
+        </w:rPr>
+        <w:t xml:space="preserve">” </w:t>
+      </w:r>
+      <w:commentRangeStart w:id="1"/>
+      <w:r>
+        <w:rPr>
+          <w:rFonts w:ascii="Times New Roman" w:hAnsi="Times New Roman" w:cs="Times New Roman"/>
+          <w:sz w:val="24"/>
+          <w:szCs w:val="24"/>
+        </w:rPr>
+        <w:t xml:space="preserve">Second, </w:t>
+      </w:r>
+      <w:r>
+        <w:rPr>
+          <w:rFonts w:ascii="Times New Roman" w:hAnsi="Times New Roman" w:cs="Times New Roman"/>
+          <w:sz w:val="24"/>
+          <w:szCs w:val="24"/>
+        </w:rPr>
+        <w:t>since this is a research note the theoretical discussion has to be quite brief to stay within the Urban Affairs Review word limit. In spite of this, we hope that our revisions satisfies R2, although want to leave him/her with two</w:t>
+      </w:r>
+      <w:commentRangeEnd w:id="1"/>
+      <w:r>
+        <w:rPr>
+          <w:rStyle w:val="Kommentarhenvisning"/>
+        </w:rPr>
+        <w:commentReference w:id="1"/>
       </w:r>
     </w:p>
     <w:p>
@@ -2242,175 +2782,6 @@
           <w:szCs w:val="24"/>
         </w:rPr>
       </w:pPr>
-      <w:r>
-        <w:rPr>
-          <w:rFonts w:ascii="Times New Roman" w:hAnsi="Times New Roman" w:cs="Times New Roman"/>
-          <w:sz w:val="24"/>
-          <w:szCs w:val="24"/>
-        </w:rPr>
-        <w:t>In</w:t>
-      </w:r>
-      <w:r>
-        <w:rPr>
-          <w:rFonts w:ascii="Times New Roman" w:hAnsi="Times New Roman" w:cs="Times New Roman"/>
-          <w:sz w:val="24"/>
-          <w:szCs w:val="24"/>
-        </w:rPr>
-        <w:t xml:space="preserve"> terms of how adaptiveness </w:t>
-      </w:r>
-      <w:r>
-        <w:rPr>
-          <w:rFonts w:ascii="Times New Roman" w:hAnsi="Times New Roman" w:cs="Times New Roman"/>
-          <w:sz w:val="24"/>
-          <w:szCs w:val="24"/>
-        </w:rPr>
-        <w:t>might</w:t>
-      </w:r>
-      <w:r>
-        <w:rPr>
-          <w:rFonts w:ascii="Times New Roman" w:hAnsi="Times New Roman" w:cs="Times New Roman"/>
-          <w:sz w:val="24"/>
-          <w:szCs w:val="24"/>
-        </w:rPr>
-        <w:t xml:space="preserve"> speak to</w:t>
-      </w:r>
-      <w:r>
-        <w:rPr>
-          <w:rFonts w:ascii="Times New Roman" w:hAnsi="Times New Roman" w:cs="Times New Roman"/>
-          <w:sz w:val="24"/>
-          <w:szCs w:val="24"/>
-        </w:rPr>
-        <w:t xml:space="preserve"> </w:t>
-      </w:r>
-      <w:r>
-        <w:rPr>
-          <w:rFonts w:ascii="Times New Roman" w:hAnsi="Times New Roman" w:cs="Times New Roman"/>
-          <w:i/>
-          <w:sz w:val="24"/>
-          <w:szCs w:val="24"/>
-        </w:rPr>
-        <w:t>why</w:t>
-      </w:r>
-      <w:r>
-        <w:rPr>
-          <w:rFonts w:ascii="Times New Roman" w:hAnsi="Times New Roman" w:cs="Times New Roman"/>
-          <w:sz w:val="24"/>
-          <w:szCs w:val="24"/>
-        </w:rPr>
-        <w:t xml:space="preserve"> policy is</w:t>
-      </w:r>
-      <w:r>
-        <w:rPr>
-          <w:rFonts w:ascii="Times New Roman" w:hAnsi="Times New Roman" w:cs="Times New Roman"/>
-          <w:sz w:val="24"/>
-          <w:szCs w:val="24"/>
-        </w:rPr>
-        <w:t xml:space="preserve"> responsive</w:t>
-      </w:r>
-      <w:r>
-        <w:rPr>
-          <w:rFonts w:ascii="Times New Roman" w:hAnsi="Times New Roman" w:cs="Times New Roman"/>
-          <w:sz w:val="24"/>
-          <w:szCs w:val="24"/>
-        </w:rPr>
-        <w:t>, we now write that: “i</w:t>
-      </w:r>
-      <w:r>
-        <w:rPr>
-          <w:rFonts w:ascii="Times New Roman" w:hAnsi="Times New Roman" w:cs="Times New Roman"/>
-          <w:sz w:val="24"/>
-          <w:szCs w:val="24"/>
-        </w:rPr>
-        <w:t>f policy instantly responds to changes in preferences, then it suggests that politicians have observed the ch</w:t>
-      </w:r>
-      <w:r>
-        <w:rPr>
-          <w:rFonts w:ascii="Times New Roman" w:hAnsi="Times New Roman" w:cs="Times New Roman"/>
-          <w:sz w:val="24"/>
-          <w:szCs w:val="24"/>
-        </w:rPr>
-        <w:t>anging mood of the electorate—</w:t>
-      </w:r>
-      <w:r>
-        <w:rPr>
-          <w:rFonts w:ascii="Times New Roman" w:hAnsi="Times New Roman" w:cs="Times New Roman"/>
-          <w:sz w:val="24"/>
-          <w:szCs w:val="24"/>
-        </w:rPr>
-        <w:t xml:space="preserve">perhaps </w:t>
-      </w:r>
-      <w:r>
-        <w:rPr>
-          <w:rFonts w:ascii="Times New Roman" w:hAnsi="Times New Roman" w:cs="Times New Roman"/>
-          <w:sz w:val="24"/>
-          <w:szCs w:val="24"/>
-        </w:rPr>
-        <w:t>because</w:t>
-      </w:r>
-      <w:r>
-        <w:rPr>
-          <w:rFonts w:ascii="Times New Roman" w:hAnsi="Times New Roman" w:cs="Times New Roman"/>
-          <w:sz w:val="24"/>
-          <w:szCs w:val="24"/>
-        </w:rPr>
-        <w:t xml:space="preserve"> of constituent interaction, and already tried to push policy in the direction that the voters want. If policy responds only a few years after the preferences of the voters' have changed, then it suggests that voters need to express their wishes in the electoral process in order to change the re-election </w:t>
-      </w:r>
-      <w:r>
-        <w:rPr>
-          <w:rFonts w:ascii="Times New Roman" w:hAnsi="Times New Roman" w:cs="Times New Roman"/>
-          <w:sz w:val="24"/>
-          <w:szCs w:val="24"/>
-        </w:rPr>
-        <w:t xml:space="preserve">incentives of the politicians in office. </w:t>
-      </w:r>
-      <w:r>
-        <w:rPr>
-          <w:rFonts w:ascii="Times New Roman" w:hAnsi="Times New Roman" w:cs="Times New Roman"/>
-          <w:sz w:val="24"/>
-          <w:szCs w:val="24"/>
-        </w:rPr>
-        <w:t xml:space="preserve"> Finally, if policy only adapts slowly, over a decade or so, then it suggests that a more slow moving force is at work. </w:t>
-      </w:r>
-      <w:r>
-        <w:rPr>
-          <w:rFonts w:ascii="Times New Roman" w:hAnsi="Times New Roman" w:cs="Times New Roman"/>
-          <w:sz w:val="24"/>
-          <w:szCs w:val="24"/>
-        </w:rPr>
-        <w:t>Erikson</w:t>
-      </w:r>
-      <w:r>
-        <w:rPr>
-          <w:rFonts w:ascii="Times New Roman" w:hAnsi="Times New Roman" w:cs="Times New Roman"/>
-          <w:sz w:val="24"/>
-          <w:szCs w:val="24"/>
-        </w:rPr>
-        <w:t xml:space="preserve"> describe one such sl</w:t>
-      </w:r>
-      <w:r>
-        <w:rPr>
-          <w:rFonts w:ascii="Times New Roman" w:hAnsi="Times New Roman" w:cs="Times New Roman"/>
-          <w:sz w:val="24"/>
-          <w:szCs w:val="24"/>
-        </w:rPr>
-        <w:t>ow-moving force, namely that: “</w:t>
-      </w:r>
-      <w:r>
-        <w:rPr>
-          <w:rFonts w:ascii="Times New Roman" w:hAnsi="Times New Roman" w:cs="Times New Roman"/>
-          <w:sz w:val="24"/>
-          <w:szCs w:val="24"/>
-        </w:rPr>
-        <w:t>...the recruitment of candidates from the same constituencies as  the voters they hope to represent means that the values of the legislators should reflect</w:t>
-      </w:r>
-      <w:r>
-        <w:rPr>
-          <w:rFonts w:ascii="Times New Roman" w:hAnsi="Times New Roman" w:cs="Times New Roman"/>
-          <w:sz w:val="24"/>
-          <w:szCs w:val="24"/>
-        </w:rPr>
-        <w:t xml:space="preserve"> state ideology to some extent.”</w:t>
-      </w:r>
     </w:p>
     <w:p>
       <w:pPr>
@@ -2428,15 +2799,8 @@
           <w:sz w:val="24"/>
           <w:szCs w:val="24"/>
         </w:rPr>
-        <w:t xml:space="preserve">This change in the focus of the paper is reflected </w:t>
-      </w:r>
-      <w:r>
-        <w:rPr>
-          <w:rFonts w:ascii="Times New Roman" w:hAnsi="Times New Roman" w:cs="Times New Roman"/>
-          <w:sz w:val="24"/>
-          <w:szCs w:val="24"/>
-        </w:rPr>
-        <w:t>throughout the paper.</w:t>
+        <w:lastRenderedPageBreak/>
+        <w:t>In addition to this, R2 has some other suggestions.</w:t>
       </w:r>
     </w:p>
     <w:p>
@@ -2445,73 +2809,28 @@
         <w:jc w:val="both"/>
         <w:rPr>
           <w:rFonts w:ascii="Times New Roman" w:hAnsi="Times New Roman" w:cs="Times New Roman"/>
-          <w:sz w:val="24"/>
-          <w:szCs w:val="24"/>
-        </w:rPr>
-      </w:pPr>
-      <w:r>
-        <w:rPr>
-          <w:rFonts w:ascii="Times New Roman" w:hAnsi="Times New Roman" w:cs="Times New Roman"/>
-          <w:sz w:val="24"/>
-          <w:szCs w:val="24"/>
-        </w:rPr>
-        <w:t>However, t</w:t>
-      </w:r>
-      <w:r>
-        <w:rPr>
-          <w:rFonts w:ascii="Times New Roman" w:hAnsi="Times New Roman" w:cs="Times New Roman"/>
-          <w:sz w:val="24"/>
-          <w:szCs w:val="24"/>
-        </w:rPr>
-        <w:t xml:space="preserve">wo </w:t>
-      </w:r>
-      <w:r>
-        <w:rPr>
-          <w:rFonts w:ascii="Times New Roman" w:hAnsi="Times New Roman" w:cs="Times New Roman"/>
-          <w:sz w:val="24"/>
-          <w:szCs w:val="24"/>
-        </w:rPr>
-        <w:t>caveats</w:t>
-      </w:r>
-      <w:r>
-        <w:rPr>
-          <w:rFonts w:ascii="Times New Roman" w:hAnsi="Times New Roman" w:cs="Times New Roman"/>
-          <w:sz w:val="24"/>
-          <w:szCs w:val="24"/>
-        </w:rPr>
-        <w:t xml:space="preserve"> are important to note before moving on.</w:t>
-      </w:r>
-      <w:r>
-        <w:rPr>
-          <w:rFonts w:ascii="Times New Roman" w:hAnsi="Times New Roman" w:cs="Times New Roman"/>
-          <w:sz w:val="24"/>
-          <w:szCs w:val="24"/>
-        </w:rPr>
-        <w:t xml:space="preserve"> First, as we note in the manuscript, “</w:t>
-      </w:r>
-      <w:r>
-        <w:rPr>
-          <w:rFonts w:ascii="Times New Roman" w:hAnsi="Times New Roman" w:cs="Times New Roman"/>
-          <w:sz w:val="24"/>
-          <w:szCs w:val="24"/>
-        </w:rPr>
-        <w:t>adaptiveness cannot be used as definitive proof that one or another mechanism explains the link between preferences and policy, but it should furnish us with a clue about the mechanism that other scholars can use in developing theories about local responsiveness.</w:t>
-      </w:r>
-      <w:r>
-        <w:rPr>
-          <w:rFonts w:ascii="Times New Roman" w:hAnsi="Times New Roman" w:cs="Times New Roman"/>
-          <w:sz w:val="24"/>
-          <w:szCs w:val="24"/>
-        </w:rPr>
-        <w:t xml:space="preserve">” Second, </w:t>
-      </w:r>
-      <w:r>
-        <w:rPr>
-          <w:rFonts w:ascii="Times New Roman" w:hAnsi="Times New Roman" w:cs="Times New Roman"/>
-          <w:sz w:val="24"/>
-          <w:szCs w:val="24"/>
-        </w:rPr>
-        <w:t>since this is a research note the theoretical discussion has to be quite brief to stay within the Urban Affairs Review word limit. In spite of this, we hope that our revisions satisfies R2, although want to leave him/her with two</w:t>
+          <w:i/>
+          <w:sz w:val="24"/>
+          <w:szCs w:val="24"/>
+        </w:rPr>
+      </w:pPr>
+      <w:r>
+        <w:rPr>
+          <w:rFonts w:ascii="Times New Roman" w:hAnsi="Times New Roman" w:cs="Times New Roman"/>
+          <w:i/>
+          <w:sz w:val="24"/>
+          <w:szCs w:val="24"/>
+        </w:rPr>
+        <w:t>1</w:t>
+      </w:r>
+      <w:r>
+        <w:rPr>
+          <w:rFonts w:ascii="Times New Roman" w:hAnsi="Times New Roman" w:cs="Times New Roman"/>
+          <w:i/>
+          <w:sz w:val="24"/>
+          <w:szCs w:val="24"/>
+        </w:rPr>
+        <w:t>. The literature review should motivate the authors’ theory rather than simply review what people have argued.  The authors should explain what new insights they bring with their new data.</w:t>
       </w:r>
     </w:p>
     <w:p>
@@ -2524,6 +2843,14 @@
           <w:szCs w:val="24"/>
         </w:rPr>
       </w:pPr>
+      <w:r>
+        <w:rPr>
+          <w:rFonts w:ascii="Times New Roman" w:hAnsi="Times New Roman" w:cs="Times New Roman"/>
+          <w:sz w:val="24"/>
+          <w:szCs w:val="24"/>
+        </w:rPr>
+        <w:t>Following this comment by the reviewer, we have restructured the literature review, so that we highlight how our data can cast light on new issues—related to the dynamism and adaptiveness—in local responsiveness.</w:t>
+      </w:r>
     </w:p>
     <w:p>
       <w:pPr>
@@ -2531,18 +2858,28 @@
         <w:jc w:val="both"/>
         <w:rPr>
           <w:rFonts w:ascii="Times New Roman" w:hAnsi="Times New Roman" w:cs="Times New Roman"/>
-          <w:sz w:val="24"/>
-          <w:szCs w:val="24"/>
-        </w:rPr>
-      </w:pPr>
-      <w:r>
-        <w:rPr>
-          <w:rFonts w:ascii="Times New Roman" w:hAnsi="Times New Roman" w:cs="Times New Roman"/>
-          <w:sz w:val="24"/>
-          <w:szCs w:val="24"/>
-        </w:rPr>
-        <w:lastRenderedPageBreak/>
-        <w:t>In addition to this, R2 has some other suggestions.</w:t>
+          <w:i/>
+          <w:sz w:val="24"/>
+          <w:szCs w:val="24"/>
+        </w:rPr>
+      </w:pPr>
+      <w:r>
+        <w:rPr>
+          <w:rFonts w:ascii="Times New Roman" w:hAnsi="Times New Roman" w:cs="Times New Roman"/>
+          <w:i/>
+          <w:sz w:val="24"/>
+          <w:szCs w:val="24"/>
+        </w:rPr>
+        <w:t>2</w:t>
+      </w:r>
+      <w:r>
+        <w:rPr>
+          <w:rFonts w:ascii="Times New Roman" w:hAnsi="Times New Roman" w:cs="Times New Roman"/>
+          <w:i/>
+          <w:sz w:val="24"/>
+          <w:szCs w:val="24"/>
+        </w:rPr>
+        <w:t>. The authors include a lengthy appendix.  However, the additional tests are disjointed and not well motivated in the paper.  The text needs to better detail the problems that the various choices are seeking to address.</w:t>
       </w:r>
     </w:p>
     <w:p>
@@ -2551,28 +2888,17 @@
         <w:jc w:val="both"/>
         <w:rPr>
           <w:rFonts w:ascii="Times New Roman" w:hAnsi="Times New Roman" w:cs="Times New Roman"/>
-          <w:i/>
-          <w:sz w:val="24"/>
-          <w:szCs w:val="24"/>
-        </w:rPr>
-      </w:pPr>
-      <w:r>
-        <w:rPr>
-          <w:rFonts w:ascii="Times New Roman" w:hAnsi="Times New Roman" w:cs="Times New Roman"/>
-          <w:i/>
-          <w:sz w:val="24"/>
-          <w:szCs w:val="24"/>
-        </w:rPr>
-        <w:t>1</w:t>
-      </w:r>
-      <w:r>
-        <w:rPr>
-          <w:rFonts w:ascii="Times New Roman" w:hAnsi="Times New Roman" w:cs="Times New Roman"/>
-          <w:i/>
-          <w:sz w:val="24"/>
-          <w:szCs w:val="24"/>
-        </w:rPr>
-        <w:t>. The literature review should motivate the authors’ theory rather than simply review what people have argued.  The authors should explain what new insights they bring with their new data.</w:t>
+          <w:sz w:val="24"/>
+          <w:szCs w:val="24"/>
+        </w:rPr>
+      </w:pPr>
+      <w:r>
+        <w:rPr>
+          <w:rFonts w:ascii="Times New Roman" w:hAnsi="Times New Roman" w:cs="Times New Roman"/>
+          <w:sz w:val="24"/>
+          <w:szCs w:val="24"/>
+        </w:rPr>
+        <w:t>We have tried to address this problem, detailing the implications of our methodological choices, and, in order to present our results more fully, we have included part of the Appendix in the main text.</w:t>
       </w:r>
     </w:p>
     <w:p>
@@ -2581,17 +2907,193 @@
         <w:jc w:val="both"/>
         <w:rPr>
           <w:rFonts w:ascii="Times New Roman" w:hAnsi="Times New Roman" w:cs="Times New Roman"/>
-          <w:sz w:val="24"/>
-          <w:szCs w:val="24"/>
-        </w:rPr>
-      </w:pPr>
-      <w:r>
-        <w:rPr>
-          <w:rFonts w:ascii="Times New Roman" w:hAnsi="Times New Roman" w:cs="Times New Roman"/>
-          <w:sz w:val="24"/>
-          <w:szCs w:val="24"/>
-        </w:rPr>
-        <w:t>Following this comment by the reviewer, we have restructured the literature review, so that we highlight how our data can cast light on new issues—related to the dynamism and adaptiveness—in local responsiveness.</w:t>
+          <w:i/>
+          <w:sz w:val="24"/>
+          <w:szCs w:val="24"/>
+        </w:rPr>
+      </w:pPr>
+      <w:r>
+        <w:rPr>
+          <w:rFonts w:ascii="Times New Roman" w:hAnsi="Times New Roman" w:cs="Times New Roman"/>
+          <w:i/>
+          <w:sz w:val="24"/>
+          <w:szCs w:val="24"/>
+        </w:rPr>
+        <w:t>3</w:t>
+      </w:r>
+      <w:r>
+        <w:rPr>
+          <w:rFonts w:ascii="Times New Roman" w:hAnsi="Times New Roman" w:cs="Times New Roman"/>
+          <w:i/>
+          <w:sz w:val="24"/>
+          <w:szCs w:val="24"/>
+        </w:rPr>
+        <w:t>. Some of the policies included in the fiscal policy index were not well explained.  Co-payment for public services does not seem to be a direct measure of city policy.</w:t>
+      </w:r>
+    </w:p>
+    <w:p>
+      <w:pPr>
+        <w:jc w:val="both"/>
+        <w:rPr>
+          <w:rFonts w:ascii="Times New Roman" w:hAnsi="Times New Roman" w:cs="Times New Roman"/>
+          <w:color w:val="212121"/>
+          <w:sz w:val="24"/>
+          <w:szCs w:val="24"/>
+          <w:shd w:val="clear" w:color="auto" w:fill="FFFFFF"/>
+        </w:rPr>
+      </w:pPr>
+      <w:r>
+        <w:rPr>
+          <w:rFonts w:ascii="Times New Roman" w:hAnsi="Times New Roman" w:cs="Times New Roman"/>
+          <w:color w:val="212121"/>
+          <w:sz w:val="24"/>
+          <w:szCs w:val="24"/>
+          <w:shd w:val="clear" w:color="auto" w:fill="FFFFFF"/>
+        </w:rPr>
+        <w:t xml:space="preserve">We thank the reviewer for pointing this out – we realize that we were not clear enough about the specificities of welfare spending in the Danish context. We have added more explanation on page three of the appendix (B). We also spend more words describing some interesting patterns in the distributions of welfare spending in Danish municipalities. </w:t>
+      </w:r>
+    </w:p>
+    <w:p>
+      <w:pPr>
+        <w:ind w:firstLine="720"/>
+        <w:jc w:val="both"/>
+        <w:rPr>
+          <w:rFonts w:ascii="Times New Roman" w:hAnsi="Times New Roman" w:cs="Times New Roman"/>
+          <w:color w:val="212121"/>
+          <w:sz w:val="24"/>
+          <w:szCs w:val="24"/>
+          <w:shd w:val="clear" w:color="auto" w:fill="FFFFFF"/>
+        </w:rPr>
+      </w:pPr>
+      <w:r>
+        <w:rPr>
+          <w:rFonts w:ascii="Times New Roman" w:hAnsi="Times New Roman" w:cs="Times New Roman"/>
+          <w:color w:val="212121"/>
+          <w:sz w:val="24"/>
+          <w:szCs w:val="24"/>
+          <w:shd w:val="clear" w:color="auto" w:fill="FFFFFF"/>
+        </w:rPr>
+        <w:t xml:space="preserve">One factor is particularly important to point out: In Danish municipalities </w:t>
+      </w:r>
+      <w:r>
+        <w:rPr>
+          <w:rFonts w:ascii="Times New Roman" w:hAnsi="Times New Roman" w:cs="Times New Roman"/>
+          <w:color w:val="212121"/>
+          <w:sz w:val="24"/>
+          <w:szCs w:val="24"/>
+          <w:shd w:val="clear" w:color="auto" w:fill="FFFFFF"/>
+        </w:rPr>
+        <w:t xml:space="preserve">day care, </w:t>
+      </w:r>
+      <w:r>
+        <w:rPr>
+          <w:rFonts w:ascii="Times New Roman" w:hAnsi="Times New Roman" w:cs="Times New Roman"/>
+          <w:color w:val="212121"/>
+          <w:sz w:val="24"/>
+          <w:szCs w:val="24"/>
+          <w:shd w:val="clear" w:color="auto" w:fill="FFFFFF"/>
+        </w:rPr>
+        <w:t>relief stays, food deliveries</w:t>
+      </w:r>
+      <w:r>
+        <w:rPr>
+          <w:rFonts w:ascii="Times New Roman" w:hAnsi="Times New Roman" w:cs="Times New Roman"/>
+          <w:color w:val="212121"/>
+          <w:sz w:val="24"/>
+          <w:szCs w:val="24"/>
+          <w:shd w:val="clear" w:color="auto" w:fill="FFFFFF"/>
+        </w:rPr>
+        <w:t>, and stay</w:t>
+      </w:r>
+      <w:r>
+        <w:rPr>
+          <w:rFonts w:ascii="Times New Roman" w:hAnsi="Times New Roman" w:cs="Times New Roman"/>
+          <w:color w:val="212121"/>
+          <w:sz w:val="24"/>
+          <w:szCs w:val="24"/>
+          <w:shd w:val="clear" w:color="auto" w:fill="FFFFFF"/>
+        </w:rPr>
+        <w:t>s</w:t>
+      </w:r>
+      <w:r>
+        <w:rPr>
+          <w:rFonts w:ascii="Times New Roman" w:hAnsi="Times New Roman" w:cs="Times New Roman"/>
+          <w:color w:val="212121"/>
+          <w:sz w:val="24"/>
+          <w:szCs w:val="24"/>
+          <w:shd w:val="clear" w:color="auto" w:fill="FFFFFF"/>
+        </w:rPr>
+        <w:t xml:space="preserve"> in nursing home</w:t>
+      </w:r>
+      <w:r>
+        <w:rPr>
+          <w:rFonts w:ascii="Times New Roman" w:hAnsi="Times New Roman" w:cs="Times New Roman"/>
+          <w:color w:val="212121"/>
+          <w:sz w:val="24"/>
+          <w:szCs w:val="24"/>
+          <w:shd w:val="clear" w:color="auto" w:fill="FFFFFF"/>
+        </w:rPr>
+        <w:t xml:space="preserve"> are to a very large degree publicly financed. Therefore, the cost of, for instance, day care or a stay at a nursing home averages to approximately DKK 2,500 (or $379). However, the municipalities themselves choose the</w:t>
+      </w:r>
+      <w:r>
+        <w:rPr>
+          <w:rFonts w:ascii="Times New Roman" w:hAnsi="Times New Roman" w:cs="Times New Roman"/>
+          <w:color w:val="212121"/>
+          <w:sz w:val="24"/>
+          <w:szCs w:val="24"/>
+          <w:shd w:val="clear" w:color="auto" w:fill="FFFFFF"/>
+        </w:rPr>
+        <w:t xml:space="preserve"> maximum co-pay</w:t>
+      </w:r>
+      <w:r>
+        <w:rPr>
+          <w:rFonts w:ascii="Times New Roman" w:hAnsi="Times New Roman" w:cs="Times New Roman"/>
+          <w:color w:val="212121"/>
+          <w:sz w:val="24"/>
+          <w:szCs w:val="24"/>
+          <w:shd w:val="clear" w:color="auto" w:fill="FFFFFF"/>
+        </w:rPr>
+        <w:t xml:space="preserve"> </w:t>
+      </w:r>
+      <w:r>
+        <w:rPr>
+          <w:rFonts w:ascii="Times New Roman" w:hAnsi="Times New Roman" w:cs="Times New Roman"/>
+          <w:color w:val="212121"/>
+          <w:sz w:val="24"/>
+          <w:szCs w:val="24"/>
+          <w:shd w:val="clear" w:color="auto" w:fill="FFFFFF"/>
+        </w:rPr>
+        <w:t>(i.e. the l</w:t>
+      </w:r>
+      <w:r>
+        <w:rPr>
+          <w:rFonts w:ascii="Times New Roman" w:hAnsi="Times New Roman" w:cs="Times New Roman"/>
+          <w:color w:val="212121"/>
+          <w:sz w:val="24"/>
+          <w:szCs w:val="24"/>
+          <w:shd w:val="clear" w:color="auto" w:fill="FFFFFF"/>
+        </w:rPr>
+        <w:t>evel of public funding</w:t>
+      </w:r>
+      <w:r>
+        <w:rPr>
+          <w:rFonts w:ascii="Times New Roman" w:hAnsi="Times New Roman" w:cs="Times New Roman"/>
+          <w:color w:val="212121"/>
+          <w:sz w:val="24"/>
+          <w:szCs w:val="24"/>
+          <w:shd w:val="clear" w:color="auto" w:fill="FFFFFF"/>
+        </w:rPr>
+        <w:t>)</w:t>
+      </w:r>
+      <w:r>
+        <w:rPr>
+          <w:rFonts w:ascii="Times New Roman" w:hAnsi="Times New Roman" w:cs="Times New Roman"/>
+          <w:color w:val="212121"/>
+          <w:sz w:val="24"/>
+          <w:szCs w:val="24"/>
+          <w:shd w:val="clear" w:color="auto" w:fill="FFFFFF"/>
+        </w:rPr>
+        <w:t>. Because of this, the main reason why these prices vary across municipalities and time is that local politicians choose to spend more or less public money on those partly public services. Therefore, the prices of these services are important to any measure of fiscal conservatism in a Danish context. This is not a general feature of non-Scandinavian welfare systems, but we note that the results maintain without including these items in the measure of fiscal conservatism.</w:t>
       </w:r>
     </w:p>
     <w:p>
@@ -2600,29 +3102,10 @@
         <w:jc w:val="both"/>
         <w:rPr>
           <w:rFonts w:ascii="Times New Roman" w:hAnsi="Times New Roman" w:cs="Times New Roman"/>
-          <w:i/>
-          <w:sz w:val="24"/>
-          <w:szCs w:val="24"/>
-        </w:rPr>
-      </w:pPr>
-      <w:r>
-        <w:rPr>
-          <w:rFonts w:ascii="Times New Roman" w:hAnsi="Times New Roman" w:cs="Times New Roman"/>
-          <w:i/>
-          <w:sz w:val="24"/>
-          <w:szCs w:val="24"/>
-        </w:rPr>
-        <w:t>2</w:t>
-      </w:r>
-      <w:r>
-        <w:rPr>
-          <w:rFonts w:ascii="Times New Roman" w:hAnsi="Times New Roman" w:cs="Times New Roman"/>
-          <w:i/>
-          <w:sz w:val="24"/>
-          <w:szCs w:val="24"/>
-        </w:rPr>
-        <w:t>. The authors include a lengthy appendix.  However, the additional tests are disjointed and not well motivated in the paper.  The text needs to better detail the problems that the various choices are seeking to address.</w:t>
-      </w:r>
+          <w:sz w:val="24"/>
+          <w:szCs w:val="24"/>
+        </w:rPr>
+      </w:pPr>
     </w:p>
     <w:p>
       <w:pPr>
@@ -2640,7 +3123,164 @@
           <w:sz w:val="24"/>
           <w:szCs w:val="24"/>
         </w:rPr>
-        <w:t>We have tried to address this problem, detailing the implications of our methodological choices, and, in order to present our results more fully, we have included part of the Appendix in the main text.</w:t>
+        <w:t>4</w:t>
+      </w:r>
+      <w:r>
+        <w:rPr>
+          <w:rFonts w:ascii="Times New Roman" w:hAnsi="Times New Roman" w:cs="Times New Roman"/>
+          <w:i/>
+          <w:sz w:val="24"/>
+          <w:szCs w:val="24"/>
+        </w:rPr>
+        <w:t>. The paper needs to include a longer discussion of generalizability of Danish cities.  It is possible that we want to know about Danish cities just for the sake of knowing about Danish cities, but I was not convinced.</w:t>
+      </w:r>
+    </w:p>
+    <w:p>
+      <w:pPr>
+        <w:rPr>
+          <w:rFonts w:ascii="Times New Roman" w:hAnsi="Times New Roman" w:cs="Times New Roman"/>
+          <w:color w:val="212121"/>
+          <w:sz w:val="24"/>
+          <w:szCs w:val="24"/>
+          <w:shd w:val="clear" w:color="auto" w:fill="FFFFFF"/>
+        </w:rPr>
+      </w:pPr>
+      <w:r>
+        <w:rPr>
+          <w:rFonts w:ascii="Times New Roman" w:hAnsi="Times New Roman" w:cs="Times New Roman"/>
+          <w:color w:val="212121"/>
+          <w:sz w:val="24"/>
+          <w:szCs w:val="24"/>
+          <w:shd w:val="clear" w:color="auto" w:fill="FFFFFF"/>
+        </w:rPr>
+        <w:t>We agree with the reviewer, that we did not adequately address this issue in the original manuscript. We have tried to address these concerns, especially in terms of adding some context about how Danish municipalities differ from those in other countries, and what this means for inference. We discuss this in the conclusion of the revised manuscript.</w:t>
+      </w:r>
+    </w:p>
+    <w:p>
+      <w:pPr>
+        <w:spacing w:line="276" w:lineRule="auto"/>
+        <w:ind w:firstLine="720"/>
+        <w:jc w:val="both"/>
+        <w:rPr>
+          <w:rFonts w:ascii="Times New Roman" w:hAnsi="Times New Roman" w:cs="Times New Roman"/>
+          <w:sz w:val="24"/>
+          <w:szCs w:val="24"/>
+        </w:rPr>
+      </w:pPr>
+      <w:r>
+        <w:rPr>
+          <w:rFonts w:ascii="Times New Roman" w:hAnsi="Times New Roman" w:cs="Times New Roman"/>
+          <w:color w:val="212121"/>
+          <w:sz w:val="24"/>
+          <w:szCs w:val="24"/>
+          <w:shd w:val="clear" w:color="auto" w:fill="FFFFFF"/>
+        </w:rPr>
+        <w:lastRenderedPageBreak/>
+        <w:t xml:space="preserve">In terms, of why we study Danish municipalities, in the revised manuscript we argue that </w:t>
+      </w:r>
+      <w:r>
+        <w:rPr>
+          <w:rFonts w:ascii="Times New Roman" w:hAnsi="Times New Roman" w:cs="Times New Roman"/>
+          <w:sz w:val="24"/>
+          <w:szCs w:val="24"/>
+        </w:rPr>
+        <w:t>even though t</w:t>
+      </w:r>
+      <w:r>
+        <w:rPr>
+          <w:rFonts w:ascii="Times New Roman" w:hAnsi="Times New Roman" w:cs="Times New Roman"/>
+          <w:sz w:val="24"/>
+          <w:szCs w:val="24"/>
+        </w:rPr>
+        <w:t>he Danish case cannot be seen as</w:t>
+      </w:r>
+      <w:r>
+        <w:rPr>
+          <w:rFonts w:ascii="Times New Roman" w:hAnsi="Times New Roman" w:cs="Times New Roman"/>
+          <w:sz w:val="24"/>
+          <w:szCs w:val="24"/>
+        </w:rPr>
+        <w:t xml:space="preserve"> especially typical or atypical</w:t>
+      </w:r>
+      <w:r>
+        <w:rPr>
+          <w:rFonts w:ascii="Times New Roman" w:hAnsi="Times New Roman" w:cs="Times New Roman"/>
+          <w:sz w:val="24"/>
+          <w:szCs w:val="24"/>
+        </w:rPr>
+        <w:t xml:space="preserve">, we </w:t>
+      </w:r>
+      <w:r>
+        <w:rPr>
+          <w:rFonts w:ascii="Times New Roman" w:hAnsi="Times New Roman" w:cs="Times New Roman"/>
+          <w:sz w:val="24"/>
+          <w:szCs w:val="24"/>
+        </w:rPr>
+        <w:t>believe</w:t>
+      </w:r>
+      <w:r>
+        <w:rPr>
+          <w:rFonts w:ascii="Times New Roman" w:hAnsi="Times New Roman" w:cs="Times New Roman"/>
+          <w:sz w:val="24"/>
+          <w:szCs w:val="24"/>
+        </w:rPr>
+        <w:t xml:space="preserve"> Danish municipalities are a critical case. </w:t>
+      </w:r>
+      <w:r>
+        <w:rPr>
+          <w:rFonts w:ascii="Times New Roman" w:hAnsi="Times New Roman" w:cs="Times New Roman"/>
+          <w:sz w:val="24"/>
+          <w:szCs w:val="24"/>
+        </w:rPr>
+        <w:t>It is a particularly interesting</w:t>
+      </w:r>
+      <w:r>
+        <w:rPr>
+          <w:rFonts w:ascii="Times New Roman" w:hAnsi="Times New Roman" w:cs="Times New Roman"/>
+          <w:sz w:val="24"/>
+          <w:szCs w:val="24"/>
+        </w:rPr>
+        <w:t xml:space="preserve"> case for those </w:t>
+      </w:r>
+      <w:r>
+        <w:rPr>
+          <w:rFonts w:ascii="Times New Roman" w:hAnsi="Times New Roman" w:cs="Times New Roman"/>
+          <w:sz w:val="24"/>
+          <w:szCs w:val="24"/>
+        </w:rPr>
+        <w:t>concerned with</w:t>
+      </w:r>
+      <w:r>
+        <w:rPr>
+          <w:rFonts w:ascii="Times New Roman" w:hAnsi="Times New Roman" w:cs="Times New Roman"/>
+          <w:sz w:val="24"/>
+          <w:szCs w:val="24"/>
+        </w:rPr>
+        <w:t xml:space="preserve"> the prospects for responsive local governments. </w:t>
+      </w:r>
+      <w:r>
+        <w:rPr>
+          <w:rFonts w:ascii="Times New Roman" w:hAnsi="Times New Roman" w:cs="Times New Roman"/>
+          <w:sz w:val="24"/>
+          <w:szCs w:val="24"/>
+        </w:rPr>
+        <w:t>M</w:t>
+      </w:r>
+      <w:r>
+        <w:rPr>
+          <w:rFonts w:ascii="Times New Roman" w:hAnsi="Times New Roman" w:cs="Times New Roman"/>
+          <w:sz w:val="24"/>
+          <w:szCs w:val="24"/>
+        </w:rPr>
+        <w:t>unicipalities in Denmark are entrusted with spending one third of the GDP and are responsible for running large parts the vast Danish welfare state. If local citizens are not able to steer local policy in Denmark, where policy is so consequential and play such an integral part in the life of most voters, it is especi</w:t>
+      </w:r>
+      <w:r>
+        <w:rPr>
+          <w:rFonts w:ascii="Times New Roman" w:hAnsi="Times New Roman" w:cs="Times New Roman"/>
+          <w:sz w:val="24"/>
+          <w:szCs w:val="24"/>
+        </w:rPr>
+        <w:t>ally democratically problematic. We make this argument in the section “Empirical Context”.</w:t>
       </w:r>
     </w:p>
     <w:p>
@@ -2649,29 +3289,36 @@
         <w:jc w:val="both"/>
         <w:rPr>
           <w:rFonts w:ascii="Times New Roman" w:hAnsi="Times New Roman" w:cs="Times New Roman"/>
-          <w:i/>
-          <w:sz w:val="24"/>
-          <w:szCs w:val="24"/>
-        </w:rPr>
-      </w:pPr>
-      <w:r>
-        <w:rPr>
-          <w:rFonts w:ascii="Times New Roman" w:hAnsi="Times New Roman" w:cs="Times New Roman"/>
-          <w:i/>
-          <w:sz w:val="24"/>
-          <w:szCs w:val="24"/>
-        </w:rPr>
-        <w:t>3</w:t>
-      </w:r>
-      <w:r>
-        <w:rPr>
-          <w:rFonts w:ascii="Times New Roman" w:hAnsi="Times New Roman" w:cs="Times New Roman"/>
-          <w:i/>
-          <w:sz w:val="24"/>
-          <w:szCs w:val="24"/>
-        </w:rPr>
-        <w:t>. Some of the policies included in the fiscal policy index were not well explained.  Co-payment for public services does not seem to be a direct measure of city policy.</w:t>
-      </w:r>
+          <w:sz w:val="24"/>
+          <w:szCs w:val="24"/>
+        </w:rPr>
+      </w:pPr>
+      <w:r>
+        <w:rPr>
+          <w:rFonts w:ascii="Times New Roman" w:hAnsi="Times New Roman" w:cs="Times New Roman"/>
+          <w:sz w:val="24"/>
+          <w:szCs w:val="24"/>
+        </w:rPr>
+        <w:t>We thank the reviewer for forcing us to think harder on the question of case selection.</w:t>
+      </w:r>
+    </w:p>
+    <w:p>
+      <w:pPr>
+        <w:rPr>
+          <w:rFonts w:ascii="Times New Roman" w:hAnsi="Times New Roman" w:cs="Times New Roman"/>
+          <w:sz w:val="24"/>
+          <w:szCs w:val="24"/>
+        </w:rPr>
+      </w:pPr>
+    </w:p>
+    <w:p>
+      <w:pPr>
+        <w:rPr>
+          <w:rFonts w:ascii="Times New Roman" w:hAnsi="Times New Roman" w:cs="Times New Roman"/>
+          <w:sz w:val="24"/>
+          <w:szCs w:val="24"/>
+        </w:rPr>
+      </w:pPr>
     </w:p>
     <w:p>
       <w:pPr>
@@ -2679,109 +3326,6 @@
         <w:jc w:val="both"/>
         <w:rPr>
           <w:rFonts w:ascii="Times New Roman" w:hAnsi="Times New Roman" w:cs="Times New Roman"/>
-          <w:sz w:val="24"/>
-          <w:szCs w:val="24"/>
-        </w:rPr>
-      </w:pPr>
-      <w:r>
-        <w:rPr>
-          <w:rFonts w:ascii="Times New Roman" w:hAnsi="Times New Roman" w:cs="Times New Roman"/>
-          <w:sz w:val="24"/>
-          <w:szCs w:val="24"/>
-        </w:rPr>
-        <w:t>We have tried to expand upon this in the revised manuscrip</w:t>
-      </w:r>
-      <w:r>
-        <w:rPr>
-          <w:rFonts w:ascii="Times New Roman" w:hAnsi="Times New Roman" w:cs="Times New Roman"/>
-          <w:sz w:val="24"/>
-          <w:szCs w:val="24"/>
-        </w:rPr>
-        <w:t>t, d</w:t>
-      </w:r>
-      <w:r>
-        <w:rPr>
-          <w:rFonts w:ascii="Times New Roman" w:hAnsi="Times New Roman" w:cs="Times New Roman"/>
-          <w:sz w:val="24"/>
-          <w:szCs w:val="24"/>
-        </w:rPr>
-        <w:t xml:space="preserve">etailing, for instance, that maximum co-pays for public services such as </w:t>
-      </w:r>
-      <w:r>
-        <w:rPr>
-          <w:rFonts w:ascii="Times New Roman" w:hAnsi="Times New Roman" w:cs="Times New Roman"/>
-          <w:sz w:val="24"/>
-          <w:szCs w:val="24"/>
-        </w:rPr>
-        <w:t xml:space="preserve">the </w:t>
-      </w:r>
-      <w:r>
-        <w:rPr>
-          <w:rFonts w:ascii="Times New Roman" w:hAnsi="Times New Roman" w:cs="Times New Roman"/>
-          <w:sz w:val="24"/>
-          <w:szCs w:val="24"/>
-        </w:rPr>
-        <w:t xml:space="preserve">public day care is set by the </w:t>
-      </w:r>
-      <w:r>
-        <w:rPr>
-          <w:rFonts w:ascii="Times New Roman" w:hAnsi="Times New Roman" w:cs="Times New Roman"/>
-          <w:sz w:val="24"/>
-          <w:szCs w:val="24"/>
-        </w:rPr>
-        <w:t>municipality, with higher co-payment by the service user (as opposed to the tax payer) being coded as a Conservative policy.</w:t>
-      </w:r>
-    </w:p>
-    <w:p>
-      <w:pPr>
-        <w:spacing w:line="276" w:lineRule="auto"/>
-        <w:jc w:val="both"/>
-        <w:rPr>
-          <w:rFonts w:ascii="Times New Roman" w:hAnsi="Times New Roman" w:cs="Times New Roman"/>
-          <w:sz w:val="24"/>
-          <w:szCs w:val="24"/>
-        </w:rPr>
-      </w:pPr>
-      <w:r>
-        <w:rPr>
-          <w:rFonts w:ascii="Times New Roman" w:hAnsi="Times New Roman" w:cs="Times New Roman"/>
-          <w:sz w:val="24"/>
-          <w:szCs w:val="24"/>
-        </w:rPr>
-        <w:t>4</w:t>
-      </w:r>
-      <w:r>
-        <w:rPr>
-          <w:rFonts w:ascii="Times New Roman" w:hAnsi="Times New Roman" w:cs="Times New Roman"/>
-          <w:sz w:val="24"/>
-          <w:szCs w:val="24"/>
-        </w:rPr>
-        <w:t>. T</w:t>
-      </w:r>
-      <w:r>
-        <w:rPr>
-          <w:rFonts w:ascii="Times New Roman" w:hAnsi="Times New Roman" w:cs="Times New Roman"/>
-          <w:sz w:val="24"/>
-          <w:szCs w:val="24"/>
-        </w:rPr>
-        <w:t>he paper needs to include a longer discussion of generalizability of Danish cities.  It is possible that we want to know about Danish cities just for the sake of knowing about Danish cities, but I was not convinced.</w:t>
-      </w:r>
-    </w:p>
-    <w:p>
-      <w:pPr>
-        <w:rPr>
-          <w:rFonts w:ascii="Times New Roman" w:hAnsi="Times New Roman" w:cs="Times New Roman"/>
-          <w:sz w:val="24"/>
-          <w:szCs w:val="24"/>
-        </w:rPr>
-      </w:pPr>
-    </w:p>
-    <w:p>
-      <w:pPr>
-        <w:spacing w:line="276" w:lineRule="auto"/>
-        <w:jc w:val="both"/>
-        <w:rPr>
-          <w:rFonts w:ascii="Times New Roman" w:hAnsi="Times New Roman" w:cs="Times New Roman"/>
           <w:b/>
           <w:sz w:val="24"/>
           <w:szCs w:val="24"/>
@@ -2926,7 +3470,6 @@
           <w:sz w:val="24"/>
           <w:szCs w:val="24"/>
         </w:rPr>
-        <w:lastRenderedPageBreak/>
         <w:t>We agree that the presen</w:t>
       </w:r>
       <w:r>
@@ -3128,6 +3671,7 @@
           <w:sz w:val="24"/>
           <w:szCs w:val="24"/>
         </w:rPr>
+        <w:lastRenderedPageBreak/>
         <w:t xml:space="preserve">In the revised manuscript, we present the main results in Table 2 on page 11 </w:t>
       </w:r>
       <w:r>
@@ -3401,7 +3945,6 @@
           <w:szCs w:val="24"/>
         </w:rPr>
       </w:pPr>
-      <w:commentRangeStart w:id="0"/>
       <w:r>
         <w:rPr>
           <w:rFonts w:ascii="Times New Roman" w:hAnsi="Times New Roman" w:cs="Times New Roman"/>
@@ -3456,15 +3999,58 @@
           <w:sz w:val="24"/>
           <w:szCs w:val="24"/>
         </w:rPr>
-        <w:t xml:space="preserve">on the items as well. While all items are mean centered and variance standardized before being used to estimate fiscal conservatism, this allows the reader to inspect key characteristics of municipal fiscal policy. </w:t>
-      </w:r>
-      <w:commentRangeEnd w:id="0"/>
-      <w:r>
-        <w:rPr>
-          <w:rStyle w:val="Kommentarhenvisning"/>
-        </w:rPr>
-        <w:commentReference w:id="0"/>
-      </w:r>
+        <w:t>on the items as well. While all items are mean centered and variance standardized before being used to estimate fiscal conservatism,</w:t>
+      </w:r>
+      <w:r>
+        <w:rPr>
+          <w:rFonts w:ascii="Times New Roman" w:hAnsi="Times New Roman" w:cs="Times New Roman"/>
+          <w:sz w:val="24"/>
+          <w:szCs w:val="24"/>
+        </w:rPr>
+        <w:t xml:space="preserve"> they are presented in non-standardized form in Table B2.</w:t>
+      </w:r>
+      <w:r>
+        <w:rPr>
+          <w:rFonts w:ascii="Times New Roman" w:hAnsi="Times New Roman" w:cs="Times New Roman"/>
+          <w:sz w:val="24"/>
+          <w:szCs w:val="24"/>
+        </w:rPr>
+        <w:t xml:space="preserve"> T</w:t>
+      </w:r>
+      <w:r>
+        <w:rPr>
+          <w:rFonts w:ascii="Times New Roman" w:hAnsi="Times New Roman" w:cs="Times New Roman"/>
+          <w:sz w:val="24"/>
+          <w:szCs w:val="24"/>
+        </w:rPr>
+        <w:t xml:space="preserve">his allows the reader to inspect key characteristics of municipal fiscal policy. </w:t>
+      </w:r>
+    </w:p>
+    <w:p>
+      <w:pPr>
+        <w:pStyle w:val="Opstilling-talellerbogst"/>
+        <w:numPr>
+          <w:ilvl w:val="0"/>
+          <w:numId w:val="0"/>
+        </w:numPr>
+        <w:ind w:left="360" w:hanging="360"/>
+        <w:rPr>
+          <w:rFonts w:ascii="Times New Roman" w:hAnsi="Times New Roman" w:cs="Times New Roman"/>
+          <w:sz w:val="24"/>
+          <w:szCs w:val="24"/>
+        </w:rPr>
+      </w:pPr>
+    </w:p>
+    <w:p>
+      <w:pPr>
+        <w:rPr>
+          <w:rFonts w:ascii="Times New Roman" w:hAnsi="Times New Roman" w:cs="Times New Roman"/>
+          <w:color w:val="212121"/>
+          <w:sz w:val="24"/>
+          <w:szCs w:val="24"/>
+          <w:shd w:val="clear" w:color="auto" w:fill="FFFFFF"/>
+        </w:rPr>
+      </w:pPr>
     </w:p>
     <w:p>
       <w:pPr>
@@ -3480,15 +4066,6 @@
       <w:r>
         <w:rPr>
           <w:rFonts w:ascii="Times New Roman" w:hAnsi="Times New Roman" w:cs="Times New Roman"/>
-          <w:color w:val="212121"/>
-          <w:sz w:val="24"/>
-          <w:szCs w:val="24"/>
-        </w:rPr>
-        <w:br/>
-      </w:r>
-      <w:r>
-        <w:rPr>
-          <w:rFonts w:ascii="Times New Roman" w:hAnsi="Times New Roman" w:cs="Times New Roman"/>
           <w:i/>
           <w:color w:val="212121"/>
           <w:sz w:val="24"/>
@@ -3559,17 +4136,7 @@
           <w:sz w:val="24"/>
           <w:szCs w:val="24"/>
         </w:rPr>
-        <w:t xml:space="preserve">the reader that our results are not driven by bias induced through the imputation </w:t>
-      </w:r>
-      <w:r>
-        <w:rPr>
-          <w:rFonts w:ascii="Times New Roman" w:hAnsi="Times New Roman" w:cs="Times New Roman"/>
-          <w:color w:val="212121"/>
-          <w:sz w:val="24"/>
-          <w:szCs w:val="24"/>
-        </w:rPr>
-        <w:lastRenderedPageBreak/>
-        <w:t>procedure.</w:t>
+        <w:t>the reader that our results are not driven by bias induced through the imputation procedure.</w:t>
       </w:r>
       <w:r>
         <w:rPr>
@@ -3598,7 +4165,34 @@
           <w:sz w:val="24"/>
           <w:szCs w:val="24"/>
         </w:rPr>
-        <w:t>As noted by the reviewer, many of the items in the full index of fiscal conservatism have missing values after 1993. To make sure that our results are not driven by bias induced through imputation, we reproduce the results from the full index with a smaller index comprised only of the three variables for which we have complete data for the period.</w:t>
+        <w:t xml:space="preserve">As noted by the reviewer, many of the items in the full index of fiscal conservatism have missing values </w:t>
+      </w:r>
+      <w:r>
+        <w:rPr>
+          <w:rFonts w:ascii="Times New Roman" w:hAnsi="Times New Roman" w:cs="Times New Roman"/>
+          <w:color w:val="212121"/>
+          <w:sz w:val="24"/>
+          <w:szCs w:val="24"/>
+        </w:rPr>
+        <w:t>before</w:t>
+      </w:r>
+      <w:r>
+        <w:rPr>
+          <w:rFonts w:ascii="Times New Roman" w:hAnsi="Times New Roman" w:cs="Times New Roman"/>
+          <w:color w:val="212121"/>
+          <w:sz w:val="24"/>
+          <w:szCs w:val="24"/>
+        </w:rPr>
+        <w:t xml:space="preserve"> </w:t>
+      </w:r>
+      <w:r>
+        <w:rPr>
+          <w:rFonts w:ascii="Times New Roman" w:hAnsi="Times New Roman" w:cs="Times New Roman"/>
+          <w:color w:val="212121"/>
+          <w:sz w:val="24"/>
+          <w:szCs w:val="24"/>
+        </w:rPr>
+        <w:t>1993. To make sure that our results are not driven by bias induced through imputation, we reproduce the results from the full index with a smaller index comprised only of the three variables for which we have complete data for the period.</w:t>
       </w:r>
       <w:r>
         <w:rPr>
@@ -3675,8 +4269,6 @@
           <w:szCs w:val="24"/>
         </w:rPr>
       </w:pPr>
-      <w:commentRangeStart w:id="1"/>
-      <w:commentRangeStart w:id="2"/>
       <w:r>
         <w:rPr>
           <w:rFonts w:ascii="Times New Roman" w:hAnsi="Times New Roman" w:cs="Times New Roman"/>
@@ -3702,7 +4294,17 @@
           <w:sz w:val="24"/>
           <w:szCs w:val="24"/>
         </w:rPr>
-        <w:t>The benefit of this approach over</w:t>
+        <w:t xml:space="preserve">The benefit </w:t>
+      </w:r>
+      <w:r>
+        <w:rPr>
+          <w:rFonts w:ascii="Times New Roman" w:hAnsi="Times New Roman" w:cs="Times New Roman"/>
+          <w:color w:val="212121"/>
+          <w:sz w:val="24"/>
+          <w:szCs w:val="24"/>
+        </w:rPr>
+        <w:lastRenderedPageBreak/>
+        <w:t>of this approach over</w:t>
       </w:r>
       <w:r>
         <w:rPr>
@@ -3839,24 +4441,11 @@
         </w:rPr>
         <w:t>On page 6 of the revised manuscript, we have sought to bring more clarity to this part of the procedure.</w:t>
       </w:r>
-      <w:commentRangeEnd w:id="1"/>
-      <w:r>
-        <w:rPr>
-          <w:rStyle w:val="Kommentarhenvisning"/>
-        </w:rPr>
-        <w:commentReference w:id="1"/>
-      </w:r>
-      <w:commentRangeEnd w:id="2"/>
-      <w:r>
-        <w:rPr>
-          <w:rStyle w:val="Kommentarhenvisning"/>
-        </w:rPr>
-        <w:commentReference w:id="2"/>
-      </w:r>
     </w:p>
     <w:p>
       <w:pPr>
         <w:spacing w:after="200"/>
+        <w:ind w:firstLine="357"/>
         <w:rPr>
           <w:rFonts w:ascii="Times New Roman" w:hAnsi="Times New Roman" w:cs="Times New Roman"/>
           <w:color w:val="212121"/>
@@ -3939,8 +4528,6 @@
           <w:szCs w:val="24"/>
         </w:rPr>
       </w:pPr>
-      <w:commentRangeStart w:id="3"/>
-      <w:commentRangeStart w:id="4"/>
       <w:r>
         <w:rPr>
           <w:rFonts w:ascii="Times New Roman" w:hAnsi="Times New Roman" w:cs="Times New Roman"/>
@@ -4049,25 +4636,136 @@
         </w:rPr>
         <w:t>are valuable in conjunction with other information on municipal fiscal policy.</w:t>
       </w:r>
-      <w:commentRangeEnd w:id="3"/>
-      <w:r>
-        <w:rPr>
-          <w:rStyle w:val="Kommentarhenvisning"/>
-        </w:rPr>
-        <w:commentReference w:id="3"/>
-      </w:r>
-      <w:commentRangeEnd w:id="4"/>
-      <w:r>
-        <w:rPr>
-          <w:rStyle w:val="Kommentarhenvisning"/>
-        </w:rPr>
-        <w:commentReference w:id="4"/>
-      </w:r>
-    </w:p>
-    <w:p>
-      <w:pPr>
-        <w:rPr>
-          <w:rFonts w:ascii="Times New Roman" w:hAnsi="Times New Roman" w:cs="Times New Roman"/>
+    </w:p>
+    <w:p>
+      <w:pPr>
+        <w:ind w:firstLine="720"/>
+        <w:rPr>
+          <w:rFonts w:ascii="Times New Roman" w:hAnsi="Times New Roman" w:cs="Times New Roman"/>
+          <w:color w:val="212121"/>
+          <w:sz w:val="24"/>
+          <w:szCs w:val="24"/>
+          <w:shd w:val="clear" w:color="auto" w:fill="FFFFFF"/>
+        </w:rPr>
+      </w:pPr>
+      <w:r>
+        <w:rPr>
+          <w:rFonts w:ascii="Times New Roman" w:hAnsi="Times New Roman" w:cs="Times New Roman"/>
+          <w:color w:val="212121"/>
+          <w:sz w:val="24"/>
+          <w:szCs w:val="24"/>
+          <w:shd w:val="clear" w:color="auto" w:fill="FFFFFF"/>
+        </w:rPr>
+        <w:t>We</w:t>
+      </w:r>
+      <w:r>
+        <w:rPr>
+          <w:rFonts w:ascii="Times New Roman" w:hAnsi="Times New Roman" w:cs="Times New Roman"/>
+          <w:color w:val="212121"/>
+          <w:sz w:val="24"/>
+          <w:szCs w:val="24"/>
+          <w:shd w:val="clear" w:color="auto" w:fill="FFFFFF"/>
+        </w:rPr>
+        <w:t xml:space="preserve"> want to</w:t>
+      </w:r>
+      <w:r>
+        <w:rPr>
+          <w:rFonts w:ascii="Times New Roman" w:hAnsi="Times New Roman" w:cs="Times New Roman"/>
+          <w:color w:val="212121"/>
+          <w:sz w:val="24"/>
+          <w:szCs w:val="24"/>
+          <w:shd w:val="clear" w:color="auto" w:fill="FFFFFF"/>
+        </w:rPr>
+        <w:t xml:space="preserve"> thank R3 for forcing us to be more transparent about</w:t>
+      </w:r>
+      <w:r>
+        <w:rPr>
+          <w:rFonts w:ascii="Times New Roman" w:hAnsi="Times New Roman" w:cs="Times New Roman"/>
+          <w:color w:val="212121"/>
+          <w:sz w:val="24"/>
+          <w:szCs w:val="24"/>
+          <w:shd w:val="clear" w:color="auto" w:fill="FFFFFF"/>
+        </w:rPr>
+        <w:t xml:space="preserve"> how we construct</w:t>
+      </w:r>
+      <w:r>
+        <w:rPr>
+          <w:rFonts w:ascii="Times New Roman" w:hAnsi="Times New Roman" w:cs="Times New Roman"/>
+          <w:color w:val="212121"/>
+          <w:sz w:val="24"/>
+          <w:szCs w:val="24"/>
+          <w:shd w:val="clear" w:color="auto" w:fill="FFFFFF"/>
+        </w:rPr>
+        <w:t xml:space="preserve"> our measure of fiscal policy conservatism and the data that goes into it.</w:t>
+      </w:r>
+      <w:r>
+        <w:rPr>
+          <w:rFonts w:ascii="Times New Roman" w:hAnsi="Times New Roman" w:cs="Times New Roman"/>
+          <w:color w:val="212121"/>
+          <w:sz w:val="24"/>
+          <w:szCs w:val="24"/>
+          <w:shd w:val="clear" w:color="auto" w:fill="FFFFFF"/>
+        </w:rPr>
+        <w:t xml:space="preserve"> This goes </w:t>
+      </w:r>
+      <w:r>
+        <w:rPr>
+          <w:rFonts w:ascii="Times New Roman" w:hAnsi="Times New Roman" w:cs="Times New Roman"/>
+          <w:color w:val="212121"/>
+          <w:sz w:val="24"/>
+          <w:szCs w:val="24"/>
+          <w:shd w:val="clear" w:color="auto" w:fill="FFFFFF"/>
+        </w:rPr>
+        <w:t>for the</w:t>
+      </w:r>
+      <w:r>
+        <w:rPr>
+          <w:rFonts w:ascii="Times New Roman" w:hAnsi="Times New Roman" w:cs="Times New Roman"/>
+          <w:color w:val="212121"/>
+          <w:sz w:val="24"/>
+          <w:szCs w:val="24"/>
+          <w:shd w:val="clear" w:color="auto" w:fill="FFFFFF"/>
+        </w:rPr>
+        <w:t xml:space="preserve"> reviewer’s</w:t>
+      </w:r>
+      <w:r>
+        <w:rPr>
+          <w:rFonts w:ascii="Times New Roman" w:hAnsi="Times New Roman" w:cs="Times New Roman"/>
+          <w:color w:val="212121"/>
+          <w:sz w:val="24"/>
+          <w:szCs w:val="24"/>
+          <w:shd w:val="clear" w:color="auto" w:fill="FFFFFF"/>
+        </w:rPr>
+        <w:t xml:space="preserve"> comments relating to validity, reliability and imputation.</w:t>
+      </w:r>
+      <w:r>
+        <w:rPr>
+          <w:rFonts w:ascii="Times New Roman" w:hAnsi="Times New Roman" w:cs="Times New Roman"/>
+          <w:color w:val="212121"/>
+          <w:sz w:val="24"/>
+          <w:szCs w:val="24"/>
+          <w:shd w:val="clear" w:color="auto" w:fill="FFFFFF"/>
+        </w:rPr>
+        <w:t xml:space="preserve"> We hope that she/he can accept our arguments and additional analyses.</w:t>
+      </w:r>
+    </w:p>
+    <w:p>
+      <w:pPr>
+        <w:spacing w:after="200"/>
+        <w:ind w:firstLine="720"/>
+        <w:rPr>
+          <w:rFonts w:ascii="Times New Roman" w:hAnsi="Times New Roman" w:cs="Times New Roman"/>
+          <w:color w:val="212121"/>
+          <w:sz w:val="24"/>
+          <w:szCs w:val="24"/>
+        </w:rPr>
+      </w:pPr>
+    </w:p>
+    <w:p>
+      <w:pPr>
+        <w:rPr>
+          <w:rFonts w:ascii="Times New Roman" w:hAnsi="Times New Roman" w:cs="Times New Roman"/>
+          <w:i/>
           <w:color w:val="212121"/>
           <w:sz w:val="24"/>
           <w:szCs w:val="24"/>
@@ -4086,6 +4784,7 @@
       <w:r>
         <w:rPr>
           <w:rFonts w:ascii="Times New Roman" w:hAnsi="Times New Roman" w:cs="Times New Roman"/>
+          <w:i/>
           <w:color w:val="212121"/>
           <w:sz w:val="24"/>
           <w:szCs w:val="24"/>
@@ -4096,6 +4795,134 @@
     </w:p>
     <w:p>
       <w:pPr>
+        <w:jc w:val="both"/>
+        <w:rPr>
+          <w:rFonts w:ascii="Times New Roman" w:hAnsi="Times New Roman" w:cs="Times New Roman"/>
+          <w:color w:val="212121"/>
+          <w:sz w:val="24"/>
+          <w:szCs w:val="24"/>
+          <w:shd w:val="clear" w:color="auto" w:fill="FFFFFF"/>
+        </w:rPr>
+      </w:pPr>
+    </w:p>
+    <w:p>
+      <w:pPr>
+        <w:jc w:val="both"/>
+        <w:rPr>
+          <w:rFonts w:ascii="Times New Roman" w:hAnsi="Times New Roman" w:cs="Times New Roman"/>
+          <w:color w:val="212121"/>
+          <w:sz w:val="24"/>
+          <w:szCs w:val="24"/>
+          <w:shd w:val="clear" w:color="auto" w:fill="FFFFFF"/>
+        </w:rPr>
+      </w:pPr>
+      <w:r>
+        <w:rPr>
+          <w:rFonts w:ascii="Times New Roman" w:hAnsi="Times New Roman" w:cs="Times New Roman"/>
+          <w:color w:val="212121"/>
+          <w:sz w:val="24"/>
+          <w:szCs w:val="24"/>
+          <w:shd w:val="clear" w:color="auto" w:fill="FFFFFF"/>
+        </w:rPr>
+        <w:t xml:space="preserve">We thank the reviewer for pointing this out – we realize that we were not clear enough about the specificities of welfare spending in the Danish context. We have added more explanation on page three of the appendix (B). We also spend more words describing some interesting patterns in the distributions of welfare spending in Danish municipalities. </w:t>
+      </w:r>
+    </w:p>
+    <w:p>
+      <w:pPr>
+        <w:ind w:firstLine="720"/>
+        <w:jc w:val="both"/>
+        <w:rPr>
+          <w:rFonts w:ascii="Times New Roman" w:hAnsi="Times New Roman" w:cs="Times New Roman"/>
+          <w:color w:val="212121"/>
+          <w:sz w:val="24"/>
+          <w:szCs w:val="24"/>
+          <w:shd w:val="clear" w:color="auto" w:fill="FFFFFF"/>
+        </w:rPr>
+      </w:pPr>
+      <w:r>
+        <w:rPr>
+          <w:rFonts w:ascii="Times New Roman" w:hAnsi="Times New Roman" w:cs="Times New Roman"/>
+          <w:color w:val="212121"/>
+          <w:sz w:val="24"/>
+          <w:szCs w:val="24"/>
+          <w:shd w:val="clear" w:color="auto" w:fill="FFFFFF"/>
+        </w:rPr>
+        <w:t xml:space="preserve">One factor is particularly important to point out: In Danish municipalities </w:t>
+      </w:r>
+      <w:r>
+        <w:rPr>
+          <w:rFonts w:ascii="Times New Roman" w:hAnsi="Times New Roman" w:cs="Times New Roman"/>
+          <w:color w:val="212121"/>
+          <w:sz w:val="24"/>
+          <w:szCs w:val="24"/>
+          <w:shd w:val="clear" w:color="auto" w:fill="FFFFFF"/>
+        </w:rPr>
+        <w:t xml:space="preserve">day care, </w:t>
+      </w:r>
+      <w:r>
+        <w:rPr>
+          <w:rFonts w:ascii="Times New Roman" w:hAnsi="Times New Roman" w:cs="Times New Roman"/>
+          <w:color w:val="212121"/>
+          <w:sz w:val="24"/>
+          <w:szCs w:val="24"/>
+          <w:shd w:val="clear" w:color="auto" w:fill="FFFFFF"/>
+        </w:rPr>
+        <w:t>relief stays, food deliveries</w:t>
+      </w:r>
+      <w:r>
+        <w:rPr>
+          <w:rFonts w:ascii="Times New Roman" w:hAnsi="Times New Roman" w:cs="Times New Roman"/>
+          <w:color w:val="212121"/>
+          <w:sz w:val="24"/>
+          <w:szCs w:val="24"/>
+          <w:shd w:val="clear" w:color="auto" w:fill="FFFFFF"/>
+        </w:rPr>
+        <w:t>, and stay</w:t>
+      </w:r>
+      <w:r>
+        <w:rPr>
+          <w:rFonts w:ascii="Times New Roman" w:hAnsi="Times New Roman" w:cs="Times New Roman"/>
+          <w:color w:val="212121"/>
+          <w:sz w:val="24"/>
+          <w:szCs w:val="24"/>
+          <w:shd w:val="clear" w:color="auto" w:fill="FFFFFF"/>
+        </w:rPr>
+        <w:t>s</w:t>
+      </w:r>
+      <w:r>
+        <w:rPr>
+          <w:rFonts w:ascii="Times New Roman" w:hAnsi="Times New Roman" w:cs="Times New Roman"/>
+          <w:color w:val="212121"/>
+          <w:sz w:val="24"/>
+          <w:szCs w:val="24"/>
+          <w:shd w:val="clear" w:color="auto" w:fill="FFFFFF"/>
+        </w:rPr>
+        <w:t xml:space="preserve"> in nursing home</w:t>
+      </w:r>
+      <w:r>
+        <w:rPr>
+          <w:rFonts w:ascii="Times New Roman" w:hAnsi="Times New Roman" w:cs="Times New Roman"/>
+          <w:color w:val="212121"/>
+          <w:sz w:val="24"/>
+          <w:szCs w:val="24"/>
+          <w:shd w:val="clear" w:color="auto" w:fill="FFFFFF"/>
+        </w:rPr>
+        <w:t xml:space="preserve"> are to a very large degree publicly financed. Therefore, the cost of, for instance, day care or a stay at a nursing home averages to approximately </w:t>
+      </w:r>
+      <w:r>
+        <w:rPr>
+          <w:rFonts w:ascii="Times New Roman" w:hAnsi="Times New Roman" w:cs="Times New Roman"/>
+          <w:color w:val="212121"/>
+          <w:sz w:val="24"/>
+          <w:szCs w:val="24"/>
+          <w:shd w:val="clear" w:color="auto" w:fill="FFFFFF"/>
+        </w:rPr>
+        <w:lastRenderedPageBreak/>
+        <w:t>DKK 2,500 (or $379). However, the municipalities themselves choose the maximum co-pay (i.e. the level of public funding). Because of this, the main reason why these prices vary across municipalities and time is that local politicians choose to spend more or less public money on those partly public services. Therefore, the prices of these services are important to any measure of fiscal conservatism in a Danish context. This is not a general feature of non-Scandinavian welfare systems, but we note that the results maintain without including these items in the measure of fiscal conservatism.</w:t>
+      </w:r>
+    </w:p>
+    <w:p>
+      <w:pPr>
         <w:rPr>
           <w:rFonts w:ascii="Times New Roman" w:hAnsi="Times New Roman" w:cs="Times New Roman"/>
           <w:i/>
@@ -4112,10 +4939,8 @@
           <w:color w:val="212121"/>
           <w:sz w:val="24"/>
           <w:szCs w:val="24"/>
-          <w:highlight w:val="yellow"/>
-          <w:shd w:val="clear" w:color="auto" w:fill="FFFFFF"/>
-        </w:rPr>
-        <w:t>Explicate different indicators. Change structure of appendix.</w:t>
+        </w:rPr>
+        <w:br/>
       </w:r>
       <w:r>
         <w:rPr>
@@ -4124,8 +4949,9 @@
           <w:color w:val="212121"/>
           <w:sz w:val="24"/>
           <w:szCs w:val="24"/>
-        </w:rPr>
-        <w:br/>
+          <w:shd w:val="clear" w:color="auto" w:fill="FFFFFF"/>
+        </w:rPr>
+        <w:t xml:space="preserve">4.  On a related note, I’d like the author(s) to justify the case selection of Danish municipalities in a more meaningful way, focusing on other than the data availability. I agree with the author(s) that the majority of municipal level studies focus on US municipalities. However, please don’t’ get me wrong, but in my opinion, the Danish municipalities, are also becoming “over-studied” because of the data availability and convenience. In fact, the majority of recent studies on municipal amalgamation/merger focuses on Danish municipalities. What can readers learn from this study of Danish municipalities other than utilizing dynamic models with the available rich data? How are Danish municipalities different from municipalities in other advanced democratic countries? In particular, what does fiscal conservatism mean in the Danish context? How is it different from one in other countries such as US, Germany, Japan, France? My main point is that the authors should justify why they select Danish municipalities from non-methodological perspectives. If the data availability is a main reason, it is difficult to see future studies of countries where data availability at the local level is limited. </w:t>
       </w:r>
       <w:r>
         <w:rPr>
@@ -4134,39 +4960,6 @@
           <w:color w:val="212121"/>
           <w:sz w:val="24"/>
           <w:szCs w:val="24"/>
-        </w:rPr>
-        <w:br/>
-      </w:r>
-      <w:r>
-        <w:rPr>
-          <w:rFonts w:ascii="Times New Roman" w:hAnsi="Times New Roman" w:cs="Times New Roman"/>
-          <w:i/>
-          <w:color w:val="212121"/>
-          <w:sz w:val="24"/>
-          <w:szCs w:val="24"/>
-          <w:shd w:val="clear" w:color="auto" w:fill="FFFFFF"/>
-        </w:rPr>
-        <w:t xml:space="preserve">4.  On a related note, I’d like the author(s) to justify the case selection of Danish municipalities in a more meaningful way, focusing on other than the data availability. I agree with the </w:t>
-      </w:r>
-      <w:r>
-        <w:rPr>
-          <w:rFonts w:ascii="Times New Roman" w:hAnsi="Times New Roman" w:cs="Times New Roman"/>
-          <w:i/>
-          <w:color w:val="212121"/>
-          <w:sz w:val="24"/>
-          <w:szCs w:val="24"/>
-          <w:shd w:val="clear" w:color="auto" w:fill="FFFFFF"/>
-        </w:rPr>
-        <w:lastRenderedPageBreak/>
-        <w:t xml:space="preserve">author(s) that the majority of municipal level studies focus on US municipalities. However, please don’t’ get me wrong, but in my opinion, the Danish municipalities, are also becoming “over-studied” because of the data availability and convenience. In fact, the majority of recent studies on municipal amalgamation/merger focuses on Danish municipalities. What can readers learn from this study of Danish municipalities other than utilizing dynamic models with the available rich data? How are Danish municipalities different from municipalities in other advanced democratic countries? In particular, what does fiscal conservatism mean in the Danish context? How is it different from one in other countries such as US, Germany, Japan, France? My main point is that the authors should justify why they select Danish municipalities from non-methodological perspectives. If the data availability is a main reason, it is difficult to see future studies of countries where data availability at the local level is limited. </w:t>
-      </w:r>
-      <w:r>
-        <w:rPr>
-          <w:rFonts w:ascii="Times New Roman" w:hAnsi="Times New Roman" w:cs="Times New Roman"/>
-          <w:i/>
-          <w:color w:val="212121"/>
-          <w:sz w:val="24"/>
-          <w:szCs w:val="24"/>
           <w:shd w:val="clear" w:color="auto" w:fill="FFFFFF"/>
         </w:rPr>
         <w:t>That is not what we want.</w:t>
@@ -4190,7 +4983,27 @@
           <w:szCs w:val="24"/>
           <w:shd w:val="clear" w:color="auto" w:fill="FFFFFF"/>
         </w:rPr>
-        <w:t>We agree with the reviewer, that we did not adequately address this issue in the orgi</w:t>
+        <w:t>We agree with the reviewer, that we did not adequately address this issue in the or</w:t>
+      </w:r>
+      <w:r>
+        <w:rPr>
+          <w:rFonts w:ascii="Times New Roman" w:hAnsi="Times New Roman" w:cs="Times New Roman"/>
+          <w:color w:val="212121"/>
+          <w:sz w:val="24"/>
+          <w:szCs w:val="24"/>
+          <w:shd w:val="clear" w:color="auto" w:fill="FFFFFF"/>
+        </w:rPr>
+        <w:t>i</w:t>
+      </w:r>
+      <w:r>
+        <w:rPr>
+          <w:rFonts w:ascii="Times New Roman" w:hAnsi="Times New Roman" w:cs="Times New Roman"/>
+          <w:color w:val="212121"/>
+          <w:sz w:val="24"/>
+          <w:szCs w:val="24"/>
+          <w:shd w:val="clear" w:color="auto" w:fill="FFFFFF"/>
+        </w:rPr>
+        <w:t>gi</w:t>
       </w:r>
       <w:r>
         <w:rPr>
@@ -4210,7 +5023,207 @@
           <w:szCs w:val="24"/>
           <w:shd w:val="clear" w:color="auto" w:fill="FFFFFF"/>
         </w:rPr>
-        <w:t xml:space="preserve"> We have tried to address these concerns, especially in terms of adding some context about how Danish municipalities differ from those in other countries, and what this means for inference. We discuss this in the conclusion of the revied manuscript.</w:t>
+        <w:t xml:space="preserve"> We have tried to address these concerns, especially in terms of adding some context about how Danish municipalities differ from those in other countries, and what this means for inference. We discuss this in the conclusion of the revi</w:t>
+      </w:r>
+      <w:r>
+        <w:rPr>
+          <w:rFonts w:ascii="Times New Roman" w:hAnsi="Times New Roman" w:cs="Times New Roman"/>
+          <w:color w:val="212121"/>
+          <w:sz w:val="24"/>
+          <w:szCs w:val="24"/>
+          <w:shd w:val="clear" w:color="auto" w:fill="FFFFFF"/>
+        </w:rPr>
+        <w:t>s</w:t>
+      </w:r>
+      <w:r>
+        <w:rPr>
+          <w:rFonts w:ascii="Times New Roman" w:hAnsi="Times New Roman" w:cs="Times New Roman"/>
+          <w:color w:val="212121"/>
+          <w:sz w:val="24"/>
+          <w:szCs w:val="24"/>
+          <w:shd w:val="clear" w:color="auto" w:fill="FFFFFF"/>
+        </w:rPr>
+        <w:t>ed manuscript.</w:t>
+      </w:r>
+    </w:p>
+    <w:p>
+      <w:pPr>
+        <w:spacing w:line="276" w:lineRule="auto"/>
+        <w:ind w:firstLine="720"/>
+        <w:jc w:val="both"/>
+        <w:rPr>
+          <w:rFonts w:ascii="Times New Roman" w:hAnsi="Times New Roman" w:cs="Times New Roman"/>
+          <w:sz w:val="24"/>
+          <w:szCs w:val="24"/>
+        </w:rPr>
+      </w:pPr>
+      <w:r>
+        <w:rPr>
+          <w:rFonts w:ascii="Times New Roman" w:hAnsi="Times New Roman" w:cs="Times New Roman"/>
+          <w:color w:val="212121"/>
+          <w:sz w:val="24"/>
+          <w:szCs w:val="24"/>
+          <w:shd w:val="clear" w:color="auto" w:fill="FFFFFF"/>
+        </w:rPr>
+        <w:t>In terms, of why we study Danish municipalities</w:t>
+      </w:r>
+      <w:r>
+        <w:rPr>
+          <w:rFonts w:ascii="Times New Roman" w:hAnsi="Times New Roman" w:cs="Times New Roman"/>
+          <w:color w:val="212121"/>
+          <w:sz w:val="24"/>
+          <w:szCs w:val="24"/>
+          <w:shd w:val="clear" w:color="auto" w:fill="FFFFFF"/>
+        </w:rPr>
+        <w:t>, in the revised manuscript</w:t>
+      </w:r>
+      <w:r>
+        <w:rPr>
+          <w:rFonts w:ascii="Times New Roman" w:hAnsi="Times New Roman" w:cs="Times New Roman"/>
+          <w:color w:val="212121"/>
+          <w:sz w:val="24"/>
+          <w:szCs w:val="24"/>
+          <w:shd w:val="clear" w:color="auto" w:fill="FFFFFF"/>
+        </w:rPr>
+        <w:t xml:space="preserve"> we </w:t>
+      </w:r>
+      <w:r>
+        <w:rPr>
+          <w:rFonts w:ascii="Times New Roman" w:hAnsi="Times New Roman" w:cs="Times New Roman"/>
+          <w:color w:val="212121"/>
+          <w:sz w:val="24"/>
+          <w:szCs w:val="24"/>
+          <w:shd w:val="clear" w:color="auto" w:fill="FFFFFF"/>
+        </w:rPr>
+        <w:t xml:space="preserve">argue that </w:t>
+      </w:r>
+      <w:r>
+        <w:rPr>
+          <w:rFonts w:ascii="Times New Roman" w:hAnsi="Times New Roman" w:cs="Times New Roman"/>
+          <w:sz w:val="24"/>
+          <w:szCs w:val="24"/>
+        </w:rPr>
+        <w:t>even though t</w:t>
+      </w:r>
+      <w:r>
+        <w:rPr>
+          <w:rFonts w:ascii="Times New Roman" w:hAnsi="Times New Roman" w:cs="Times New Roman"/>
+          <w:sz w:val="24"/>
+          <w:szCs w:val="24"/>
+        </w:rPr>
+        <w:t>he Danish case cannot be seen as</w:t>
+      </w:r>
+      <w:r>
+        <w:rPr>
+          <w:rFonts w:ascii="Times New Roman" w:hAnsi="Times New Roman" w:cs="Times New Roman"/>
+          <w:sz w:val="24"/>
+          <w:szCs w:val="24"/>
+        </w:rPr>
+        <w:t xml:space="preserve"> especially typical or atypical</w:t>
+      </w:r>
+      <w:r>
+        <w:rPr>
+          <w:rFonts w:ascii="Times New Roman" w:hAnsi="Times New Roman" w:cs="Times New Roman"/>
+          <w:sz w:val="24"/>
+          <w:szCs w:val="24"/>
+        </w:rPr>
+        <w:t xml:space="preserve">, we </w:t>
+      </w:r>
+      <w:r>
+        <w:rPr>
+          <w:rFonts w:ascii="Times New Roman" w:hAnsi="Times New Roman" w:cs="Times New Roman"/>
+          <w:sz w:val="24"/>
+          <w:szCs w:val="24"/>
+        </w:rPr>
+        <w:t>beli</w:t>
+      </w:r>
+      <w:r>
+        <w:rPr>
+          <w:rFonts w:ascii="Times New Roman" w:hAnsi="Times New Roman" w:cs="Times New Roman"/>
+          <w:sz w:val="24"/>
+          <w:szCs w:val="24"/>
+        </w:rPr>
+        <w:t>e</w:t>
+      </w:r>
+      <w:r>
+        <w:rPr>
+          <w:rFonts w:ascii="Times New Roman" w:hAnsi="Times New Roman" w:cs="Times New Roman"/>
+          <w:sz w:val="24"/>
+          <w:szCs w:val="24"/>
+        </w:rPr>
+        <w:t>ve</w:t>
+      </w:r>
+      <w:r>
+        <w:rPr>
+          <w:rFonts w:ascii="Times New Roman" w:hAnsi="Times New Roman" w:cs="Times New Roman"/>
+          <w:sz w:val="24"/>
+          <w:szCs w:val="24"/>
+        </w:rPr>
+        <w:t xml:space="preserve"> Danish municipalities are a critical case. </w:t>
+      </w:r>
+      <w:r>
+        <w:rPr>
+          <w:rFonts w:ascii="Times New Roman" w:hAnsi="Times New Roman" w:cs="Times New Roman"/>
+          <w:sz w:val="24"/>
+          <w:szCs w:val="24"/>
+        </w:rPr>
+        <w:t>It is a particularly</w:t>
+      </w:r>
+      <w:r>
+        <w:rPr>
+          <w:rFonts w:ascii="Times New Roman" w:hAnsi="Times New Roman" w:cs="Times New Roman"/>
+          <w:sz w:val="24"/>
+          <w:szCs w:val="24"/>
+        </w:rPr>
+        <w:t xml:space="preserve"> interesting</w:t>
+      </w:r>
+      <w:r>
+        <w:rPr>
+          <w:rFonts w:ascii="Times New Roman" w:hAnsi="Times New Roman" w:cs="Times New Roman"/>
+          <w:sz w:val="24"/>
+          <w:szCs w:val="24"/>
+        </w:rPr>
+        <w:t xml:space="preserve"> case for those </w:t>
+      </w:r>
+      <w:r>
+        <w:rPr>
+          <w:rFonts w:ascii="Times New Roman" w:hAnsi="Times New Roman" w:cs="Times New Roman"/>
+          <w:sz w:val="24"/>
+          <w:szCs w:val="24"/>
+        </w:rPr>
+        <w:t>concerned with</w:t>
+      </w:r>
+      <w:r>
+        <w:rPr>
+          <w:rFonts w:ascii="Times New Roman" w:hAnsi="Times New Roman" w:cs="Times New Roman"/>
+          <w:sz w:val="24"/>
+          <w:szCs w:val="24"/>
+        </w:rPr>
+        <w:t xml:space="preserve"> the prospects for responsive local governments. </w:t>
+      </w:r>
+      <w:r>
+        <w:rPr>
+          <w:rFonts w:ascii="Times New Roman" w:hAnsi="Times New Roman" w:cs="Times New Roman"/>
+          <w:sz w:val="24"/>
+          <w:szCs w:val="24"/>
+        </w:rPr>
+        <w:t>M</w:t>
+      </w:r>
+      <w:r>
+        <w:rPr>
+          <w:rFonts w:ascii="Times New Roman" w:hAnsi="Times New Roman" w:cs="Times New Roman"/>
+          <w:sz w:val="24"/>
+          <w:szCs w:val="24"/>
+        </w:rPr>
+        <w:t>unicipalities in Denmark are entrusted with spending one third of the GDP and are responsible for running large parts the vast Danish welfare state. If local citizens are not able to steer local policy in Denmark, where policy is so consequential and play such an integral part in the life of most voters, it is especi</w:t>
+      </w:r>
+      <w:r>
+        <w:rPr>
+          <w:rFonts w:ascii="Times New Roman" w:hAnsi="Times New Roman" w:cs="Times New Roman"/>
+          <w:sz w:val="24"/>
+          <w:szCs w:val="24"/>
+        </w:rPr>
+        <w:t>ally democratically problematic. We make this argument in the section “Empirical Context”.</w:t>
       </w:r>
     </w:p>
     <w:p>
@@ -4226,129 +5239,10 @@
       <w:r>
         <w:rPr>
           <w:rFonts w:ascii="Times New Roman" w:hAnsi="Times New Roman" w:cs="Times New Roman"/>
-          <w:color w:val="212121"/>
-          <w:sz w:val="24"/>
-          <w:szCs w:val="24"/>
-          <w:shd w:val="clear" w:color="auto" w:fill="FFFFFF"/>
-        </w:rPr>
-        <w:t xml:space="preserve">In terms, of why we study Danish municipalities we now </w:t>
-      </w:r>
-      <w:r>
-        <w:rPr>
-          <w:rFonts w:ascii="Times New Roman" w:hAnsi="Times New Roman" w:cs="Times New Roman"/>
-          <w:color w:val="212121"/>
-          <w:sz w:val="24"/>
-          <w:szCs w:val="24"/>
-          <w:shd w:val="clear" w:color="auto" w:fill="FFFFFF"/>
-        </w:rPr>
-        <w:t xml:space="preserve">argue that </w:t>
-      </w:r>
-      <w:r>
-        <w:rPr>
-          <w:rFonts w:ascii="Times New Roman" w:hAnsi="Times New Roman" w:cs="Times New Roman"/>
-          <w:sz w:val="24"/>
-          <w:szCs w:val="24"/>
-        </w:rPr>
-        <w:t>even though t</w:t>
-      </w:r>
-      <w:r>
-        <w:rPr>
-          <w:rFonts w:ascii="Times New Roman" w:hAnsi="Times New Roman" w:cs="Times New Roman"/>
-          <w:sz w:val="24"/>
-          <w:szCs w:val="24"/>
-        </w:rPr>
-        <w:t>he Danish case cannot be seen as</w:t>
-      </w:r>
-      <w:r>
-        <w:rPr>
-          <w:rFonts w:ascii="Times New Roman" w:hAnsi="Times New Roman" w:cs="Times New Roman"/>
-          <w:sz w:val="24"/>
-          <w:szCs w:val="24"/>
-        </w:rPr>
-        <w:t xml:space="preserve"> especially typical or atypical</w:t>
-      </w:r>
-      <w:r>
-        <w:rPr>
-          <w:rFonts w:ascii="Times New Roman" w:hAnsi="Times New Roman" w:cs="Times New Roman"/>
-          <w:sz w:val="24"/>
-          <w:szCs w:val="24"/>
-        </w:rPr>
-        <w:t xml:space="preserve">, we </w:t>
-      </w:r>
-      <w:r>
-        <w:rPr>
-          <w:rFonts w:ascii="Times New Roman" w:hAnsi="Times New Roman" w:cs="Times New Roman"/>
-          <w:sz w:val="24"/>
-          <w:szCs w:val="24"/>
-        </w:rPr>
-        <w:t>belive</w:t>
-      </w:r>
-      <w:r>
-        <w:rPr>
-          <w:rFonts w:ascii="Times New Roman" w:hAnsi="Times New Roman" w:cs="Times New Roman"/>
-          <w:sz w:val="24"/>
-          <w:szCs w:val="24"/>
-        </w:rPr>
-        <w:t xml:space="preserve"> Danish municipalities are a critical case. A case which is particularly interesting for those interested in the prospects for responsive local governments. </w:t>
-      </w:r>
-      <w:r>
-        <w:rPr>
-          <w:rFonts w:ascii="Times New Roman" w:hAnsi="Times New Roman" w:cs="Times New Roman"/>
-          <w:sz w:val="24"/>
-          <w:szCs w:val="24"/>
-        </w:rPr>
-        <w:t>M</w:t>
-      </w:r>
-      <w:r>
-        <w:rPr>
-          <w:rFonts w:ascii="Times New Roman" w:hAnsi="Times New Roman" w:cs="Times New Roman"/>
-          <w:sz w:val="24"/>
-          <w:szCs w:val="24"/>
-        </w:rPr>
-        <w:t>unicipalities in Denmark are entrusted with spending one third of the GDP and are responsible for running large parts the vast Danish welfare state. If local citizens are not able to steer local policy in Denmark, where policy is so consequential and play such an integral part in the life of most voters, it is especi</w:t>
-      </w:r>
-      <w:r>
-        <w:rPr>
-          <w:rFonts w:ascii="Times New Roman" w:hAnsi="Times New Roman" w:cs="Times New Roman"/>
-          <w:sz w:val="24"/>
-          <w:szCs w:val="24"/>
-        </w:rPr>
-        <w:t>ally democratically problematic.</w:t>
-      </w:r>
-      <w:r>
-        <w:rPr>
-          <w:rFonts w:ascii="Times New Roman" w:hAnsi="Times New Roman" w:cs="Times New Roman"/>
-          <w:sz w:val="24"/>
-          <w:szCs w:val="24"/>
-        </w:rPr>
-        <w:t xml:space="preserve"> We make this argument in the section “Empirical Context”.</w:t>
-      </w:r>
-    </w:p>
-    <w:p>
-      <w:pPr>
-        <w:spacing w:line="276" w:lineRule="auto"/>
-        <w:jc w:val="both"/>
-        <w:rPr>
-          <w:rFonts w:ascii="Times New Roman" w:hAnsi="Times New Roman" w:cs="Times New Roman"/>
-          <w:sz w:val="24"/>
-          <w:szCs w:val="24"/>
-        </w:rPr>
-      </w:pPr>
-      <w:r>
-        <w:rPr>
-          <w:rFonts w:ascii="Times New Roman" w:hAnsi="Times New Roman" w:cs="Times New Roman"/>
-          <w:sz w:val="24"/>
-          <w:szCs w:val="24"/>
-        </w:rPr>
-        <w:t xml:space="preserve">We thank the reviewer for forcing us to think harder on </w:t>
-      </w:r>
-      <w:r>
-        <w:rPr>
-          <w:rFonts w:ascii="Times New Roman" w:hAnsi="Times New Roman" w:cs="Times New Roman"/>
-          <w:sz w:val="24"/>
-          <w:szCs w:val="24"/>
-        </w:rPr>
-        <w:t>the question of case selection.</w:t>
+          <w:sz w:val="24"/>
+          <w:szCs w:val="24"/>
+        </w:rPr>
+        <w:t>We thank the reviewer for forcing us to think harder on the question of case selection.</w:t>
       </w:r>
     </w:p>
     <w:p>
@@ -4380,7 +5274,19 @@
           <w:szCs w:val="24"/>
           <w:shd w:val="clear" w:color="auto" w:fill="FFFFFF"/>
         </w:rPr>
-        <w:t>5. Regarding voter preferences, can we assume that voters always have certain choices of electoral candidates with diverse ideologies? The independent variable is a difference between left-wing support and right-wing support.  But, do voters usually have choice? Are there enough candidates at the local election? For example, some studies such as Suzuki &amp; Han (2018) show that walkover election (no-electoral contestation) is associated with fiscal autonomy.  I understand that the microdata of electoral campaigns may not be available. But, I encourage the author(s) to at least refer to the potential bias that may have been created by this issue.</w:t>
+        <w:t xml:space="preserve">5. Regarding voter preferences, can we assume that voters always have certain choices of electoral candidates with diverse ideologies? The independent variable is a difference between left-wing support and right-wing support.  But, do voters usually have choice? Are there enough candidates at the local election? For example, some studies such as Suzuki &amp; Han (2018) show that walkover election (no-electoral contestation) is associated with fiscal autonomy.  I </w:t>
+      </w:r>
+      <w:r>
+        <w:rPr>
+          <w:rFonts w:ascii="Times New Roman" w:hAnsi="Times New Roman" w:cs="Times New Roman"/>
+          <w:i/>
+          <w:color w:val="212121"/>
+          <w:sz w:val="24"/>
+          <w:szCs w:val="24"/>
+          <w:shd w:val="clear" w:color="auto" w:fill="FFFFFF"/>
+        </w:rPr>
+        <w:lastRenderedPageBreak/>
+        <w:t>understand that the microdata of electoral campaigns may not be available. But, I encourage the author(s) to at least refer to the potential bias that may have been created by this issue.</w:t>
       </w:r>
     </w:p>
     <w:p>
@@ -4411,18 +5317,47 @@
           <w:szCs w:val="24"/>
           <w:shd w:val="clear" w:color="auto" w:fill="FFFFFF"/>
         </w:rPr>
-        <w:t xml:space="preserve">However, part of the answer to this concern can be found in the specificities of the Danish case. Besides the relatively high turnover in Danish local elections, they are generally also strongly contested. </w:t>
-      </w:r>
-      <w:commentRangeStart w:id="5"/>
-      <w:r>
-        <w:rPr>
-          <w:rFonts w:ascii="Times New Roman" w:hAnsi="Times New Roman" w:cs="Times New Roman"/>
-          <w:color w:val="212121"/>
-          <w:sz w:val="24"/>
-          <w:szCs w:val="24"/>
-          <w:shd w:val="clear" w:color="auto" w:fill="FFFFFF"/>
-        </w:rPr>
-        <w:t xml:space="preserve">For instance, in the latest municipal election in 2017, which was not extraordinary, there were in the excess of 9.000 candidates – i.e. approximately 1/400 if the citizens, who </w:t>
+        <w:t xml:space="preserve">However, part of the answer to this concern can be found in the specificities of the Danish case. Besides the relatively high turnover in Danish local elections, they are generally also strongly contested. For instance, in the latest municipal election in 2017, which was not extraordinary, there were </w:t>
+      </w:r>
+      <w:r>
+        <w:rPr>
+          <w:rFonts w:ascii="Times New Roman" w:hAnsi="Times New Roman" w:cs="Times New Roman"/>
+          <w:color w:val="212121"/>
+          <w:sz w:val="24"/>
+          <w:szCs w:val="24"/>
+          <w:shd w:val="clear" w:color="auto" w:fill="FFFFFF"/>
+        </w:rPr>
+        <w:t>upwards</w:t>
+      </w:r>
+      <w:r>
+        <w:rPr>
+          <w:rFonts w:ascii="Times New Roman" w:hAnsi="Times New Roman" w:cs="Times New Roman"/>
+          <w:color w:val="212121"/>
+          <w:sz w:val="24"/>
+          <w:szCs w:val="24"/>
+          <w:shd w:val="clear" w:color="auto" w:fill="FFFFFF"/>
+        </w:rPr>
+        <w:t xml:space="preserve"> of 9.000 candida</w:t>
+      </w:r>
+      <w:r>
+        <w:rPr>
+          <w:rFonts w:ascii="Times New Roman" w:hAnsi="Times New Roman" w:cs="Times New Roman"/>
+          <w:color w:val="212121"/>
+          <w:sz w:val="24"/>
+          <w:szCs w:val="24"/>
+          <w:shd w:val="clear" w:color="auto" w:fill="FFFFFF"/>
+        </w:rPr>
+        <w:t>tes – i.e. approximately 1/400 o</w:t>
+      </w:r>
+      <w:r>
+        <w:rPr>
+          <w:rFonts w:ascii="Times New Roman" w:hAnsi="Times New Roman" w:cs="Times New Roman"/>
+          <w:color w:val="212121"/>
+          <w:sz w:val="24"/>
+          <w:szCs w:val="24"/>
+          <w:shd w:val="clear" w:color="auto" w:fill="FFFFFF"/>
+        </w:rPr>
+        <w:t xml:space="preserve">f the citizens, who </w:t>
       </w:r>
       <w:r>
         <w:rPr>
@@ -4452,42 +5387,47 @@
           <w:szCs w:val="24"/>
           <w:shd w:val="clear" w:color="auto" w:fill="FFFFFF"/>
         </w:rPr>
-        <w:t xml:space="preserve"> In combination with the multiparty, proportional electoral system, this ensures that there generally are no walkover elections in the Danish municipalities</w:t>
-      </w:r>
-      <w:commentRangeEnd w:id="5"/>
-      <w:r>
-        <w:rPr>
-          <w:rStyle w:val="Kommentarhenvisning"/>
-        </w:rPr>
-        <w:commentReference w:id="5"/>
-      </w:r>
-      <w:r>
-        <w:rPr>
-          <w:rFonts w:ascii="Times New Roman" w:hAnsi="Times New Roman" w:cs="Times New Roman"/>
-          <w:color w:val="212121"/>
-          <w:sz w:val="24"/>
-          <w:szCs w:val="24"/>
-          <w:shd w:val="clear" w:color="auto" w:fill="FFFFFF"/>
-        </w:rPr>
-        <w:t xml:space="preserve">. </w:t>
-      </w:r>
-      <w:commentRangeStart w:id="6"/>
-      <w:r>
-        <w:rPr>
-          <w:rFonts w:ascii="Times New Roman" w:hAnsi="Times New Roman" w:cs="Times New Roman"/>
-          <w:color w:val="212121"/>
-          <w:sz w:val="24"/>
-          <w:szCs w:val="24"/>
-          <w:shd w:val="clear" w:color="auto" w:fill="FFFFFF"/>
-        </w:rPr>
-        <w:t xml:space="preserve">On page XX, we have added a footnote explaining the concern as well as outlining these features of Danish municipal elections. </w:t>
-      </w:r>
-      <w:commentRangeEnd w:id="6"/>
-      <w:r>
-        <w:rPr>
-          <w:rStyle w:val="Kommentarhenvisning"/>
-        </w:rPr>
-        <w:commentReference w:id="6"/>
+        <w:t xml:space="preserve"> In combination with the multiparty, proportional electoral system, this ensures that there generally are no walkover elections in the Danish municipalities. O</w:t>
+      </w:r>
+      <w:r>
+        <w:rPr>
+          <w:rFonts w:ascii="Times New Roman" w:hAnsi="Times New Roman" w:cs="Times New Roman"/>
+          <w:color w:val="212121"/>
+          <w:sz w:val="24"/>
+          <w:szCs w:val="24"/>
+          <w:shd w:val="clear" w:color="auto" w:fill="FFFFFF"/>
+        </w:rPr>
+        <w:t>n page 6-7, we have added</w:t>
+      </w:r>
+      <w:r>
+        <w:rPr>
+          <w:rFonts w:ascii="Times New Roman" w:hAnsi="Times New Roman" w:cs="Times New Roman"/>
+          <w:color w:val="212121"/>
+          <w:sz w:val="24"/>
+          <w:szCs w:val="24"/>
+          <w:shd w:val="clear" w:color="auto" w:fill="FFFFFF"/>
+        </w:rPr>
+        <w:t xml:space="preserve"> footnote </w:t>
+      </w:r>
+      <w:r>
+        <w:rPr>
+          <w:rFonts w:ascii="Times New Roman" w:hAnsi="Times New Roman" w:cs="Times New Roman"/>
+          <w:color w:val="212121"/>
+          <w:sz w:val="24"/>
+          <w:szCs w:val="24"/>
+          <w:shd w:val="clear" w:color="auto" w:fill="FFFFFF"/>
+        </w:rPr>
+        <w:t xml:space="preserve">number 2 </w:t>
+      </w:r>
+      <w:r>
+        <w:rPr>
+          <w:rFonts w:ascii="Times New Roman" w:hAnsi="Times New Roman" w:cs="Times New Roman"/>
+          <w:color w:val="212121"/>
+          <w:sz w:val="24"/>
+          <w:szCs w:val="24"/>
+          <w:shd w:val="clear" w:color="auto" w:fill="FFFFFF"/>
+        </w:rPr>
+        <w:t xml:space="preserve">explaining the concern as well as outlining these features of Danish municipal elections. </w:t>
       </w:r>
     </w:p>
     <w:p>
@@ -4774,26 +5714,23 @@
           <w:sz w:val="24"/>
           <w:szCs w:val="24"/>
         </w:rPr>
-        <w:t xml:space="preserve"> </w:t>
-      </w:r>
-      <w:commentRangeStart w:id="7"/>
-      <w:r>
-        <w:rPr>
-          <w:rFonts w:ascii="Times New Roman" w:hAnsi="Times New Roman" w:cs="Times New Roman"/>
-          <w:sz w:val="24"/>
-          <w:szCs w:val="24"/>
-        </w:rPr>
-        <w:t>On page XX of the revised manuscript, we have added these thoughts.</w:t>
-      </w:r>
-      <w:commentRangeEnd w:id="7"/>
-      <w:r>
-        <w:rPr>
-          <w:rStyle w:val="Kommentarhenvisning"/>
-          <w:rFonts w:ascii="Times New Roman" w:hAnsi="Times New Roman" w:cs="Times New Roman"/>
-          <w:sz w:val="24"/>
-          <w:szCs w:val="24"/>
-        </w:rPr>
-        <w:commentReference w:id="7"/>
+        <w:t xml:space="preserve"> O</w:t>
+      </w:r>
+      <w:r>
+        <w:rPr>
+          <w:rFonts w:ascii="Times New Roman" w:hAnsi="Times New Roman" w:cs="Times New Roman"/>
+          <w:sz w:val="24"/>
+          <w:szCs w:val="24"/>
+        </w:rPr>
+        <w:t>n page 16</w:t>
+      </w:r>
+      <w:r>
+        <w:rPr>
+          <w:rFonts w:ascii="Times New Roman" w:hAnsi="Times New Roman" w:cs="Times New Roman"/>
+          <w:sz w:val="24"/>
+          <w:szCs w:val="24"/>
+        </w:rPr>
+        <w:t xml:space="preserve"> of the revised manuscript, we have added these thoughts.</w:t>
       </w:r>
     </w:p>
     <w:p>
@@ -4815,15 +5752,7 @@
           <w:sz w:val="24"/>
           <w:szCs w:val="24"/>
         </w:rPr>
-        <w:t>A lot of municipalities were merged eight years before (1970) and once again right after our study period ends (2006).</w:t>
-      </w:r>
-      <w:r>
-        <w:rPr>
-          <w:rFonts w:ascii="Times New Roman" w:hAnsi="Times New Roman" w:cs="Times New Roman"/>
-          <w:sz w:val="24"/>
-          <w:szCs w:val="24"/>
-        </w:rPr>
-        <w:t xml:space="preserve"> However, t</w:t>
+        <w:t>A lot of municipalities were merged eight years before (1970) and once again right after our study period ends (2006). However, t</w:t>
       </w:r>
       <w:r>
         <w:rPr>
@@ -4839,10 +5768,8 @@
           <w:sz w:val="24"/>
           <w:szCs w:val="24"/>
         </w:rPr>
-        <w:t>gers in  the period under study. Accordingly, we do not think this is interfering with our results.</w:t>
-      </w:r>
-      <w:bookmarkStart w:id="8" w:name="_GoBack"/>
-      <w:bookmarkEnd w:id="8"/>
+        <w:t>gers in the period under study. Accordingly, we do not think this is interfering with our results.</w:t>
+      </w:r>
       <w:r>
         <w:rPr>
           <w:rFonts w:ascii="Times New Roman" w:hAnsi="Times New Roman" w:cs="Times New Roman"/>
@@ -4864,7 +5791,7 @@
 
 <file path=word/comments.xml><?xml version="1.0" encoding="utf-8"?>
 <w:comments xmlns:wpc="http://schemas.microsoft.com/office/word/2010/wordprocessingCanvas" xmlns:cx="http://schemas.microsoft.com/office/drawing/2014/chartex" xmlns:cx1="http://schemas.microsoft.com/office/drawing/2015/9/8/chartex" xmlns:mc="http://schemas.openxmlformats.org/markup-compatibility/2006" xmlns:o="urn:schemas-microsoft-com:office:office" xmlns:r="http://schemas.openxmlformats.org/officeDocument/2006/relationships" xmlns:m="http://schemas.openxmlformats.org/officeDocument/2006/math" xmlns:v="urn:schemas-microsoft-com:vml" xmlns:wp14="http://schemas.microsoft.com/office/word/2010/wordprocessingDrawing" xmlns:wp="http://schemas.openxmlformats.org/drawingml/2006/wordprocessingDrawing" xmlns:w10="urn:schemas-microsoft-com:office:word" xmlns:w="http://schemas.openxmlformats.org/wordprocessingml/2006/main" xmlns:w14="http://schemas.microsoft.com/office/word/2010/wordml" xmlns:w15="http://schemas.microsoft.com/office/word/2012/wordml" xmlns:w16se="http://schemas.microsoft.com/office/word/2015/wordml/symex" xmlns:wpg="http://schemas.microsoft.com/office/word/2010/wordprocessingGroup" xmlns:wpi="http://schemas.microsoft.com/office/word/2010/wordprocessingInk" xmlns:wne="http://schemas.microsoft.com/office/word/2006/wordml" xmlns:wps="http://schemas.microsoft.com/office/word/2010/wordprocessingShape" mc:Ignorable="w14 w15 w16se wp14">
-  <w:comment w:id="0" w:author="Benjamin Carl Krag Egerod" w:date="2019-03-22T10:05:00Z" w:initials="BCKE">
+  <w:comment w:id="1" w:author="Benjamin Carl Krag Egerod" w:date="2019-06-12T13:37:00Z" w:initials="BCKE">
     <w:p>
       <w:pPr>
         <w:pStyle w:val="Kommentartekst"/>
@@ -4876,158 +5803,7 @@
         <w:annotationRef/>
       </w:r>
       <w:r>
-        <w:rPr>
-          <w:rStyle w:val="Kommentarhenvisning"/>
-        </w:rPr>
-        <w:t>Stats are there, need to write a few words in description</w:t>
-      </w:r>
-    </w:p>
-  </w:comment>
-  <w:comment w:id="1" w:author="Benjamin Carl Krag Egerod" w:date="2019-03-22T10:28:00Z" w:initials="BCKE">
-    <w:p>
-      <w:pPr>
-        <w:pStyle w:val="Kommentartekst"/>
-        <w:rPr>
-          <w:lang w:val="da-DK"/>
-        </w:rPr>
-      </w:pPr>
-      <w:r>
-        <w:rPr>
-          <w:rStyle w:val="Kommentarhenvisning"/>
-        </w:rPr>
-        <w:annotationRef/>
-      </w:r>
-      <w:r>
-        <w:rPr>
-          <w:lang w:val="da-DK"/>
-        </w:rPr>
-        <w:t xml:space="preserve">Det virker ikke som om, at R3 forstår teknikken, så jeg har tilføjet lidt her, selvom det egentlig allerede star i selve teksten. </w:t>
-      </w:r>
-      <w:r>
-        <w:rPr>
-          <w:lang w:val="da-DK"/>
-        </w:rPr>
-        <w:t>Måske er det overflødigt.</w:t>
-      </w:r>
-    </w:p>
-  </w:comment>
-  <w:comment w:id="2" w:author="Martin Vinæs Larsen" w:date="2019-06-03T14:12:00Z" w:initials="MVL">
-    <w:p>
-      <w:pPr>
-        <w:pStyle w:val="Kommentartekst"/>
-      </w:pPr>
-      <w:r>
-        <w:rPr>
-          <w:rStyle w:val="Kommentarhenvisning"/>
-        </w:rPr>
-        <w:annotationRef/>
-      </w:r>
-      <w:r>
-        <w:t>Det er super!</w:t>
-      </w:r>
-    </w:p>
-  </w:comment>
-  <w:comment w:id="3" w:author="Benjamin Carl Krag Egerod" w:date="2019-03-22T10:50:00Z" w:initials="BCKE">
-    <w:p>
-      <w:pPr>
-        <w:pStyle w:val="Kommentartekst"/>
-        <w:rPr>
-          <w:lang w:val="da-DK"/>
-        </w:rPr>
-      </w:pPr>
-      <w:r>
-        <w:rPr>
-          <w:rStyle w:val="Kommentarhenvisning"/>
-        </w:rPr>
-        <w:annotationRef/>
-      </w:r>
-      <w:r>
-        <w:rPr>
-          <w:lang w:val="da-DK"/>
-        </w:rPr>
-        <w:t>Igen: jeg ved ikke, om det her bliver for meget mansplaining ;-)</w:t>
-      </w:r>
-    </w:p>
-  </w:comment>
-  <w:comment w:id="4" w:author="Martin Vinæs Larsen" w:date="2019-06-03T14:12:00Z" w:initials="MVL">
-    <w:p>
-      <w:pPr>
-        <w:pStyle w:val="Kommentartekst"/>
-        <w:rPr>
-          <w:lang w:val="da-DK"/>
-        </w:rPr>
-      </w:pPr>
-      <w:r>
-        <w:rPr>
-          <w:rStyle w:val="Kommentarhenvisning"/>
-        </w:rPr>
-        <w:annotationRef/>
-      </w:r>
-      <w:r>
-        <w:rPr>
-          <w:lang w:val="da-DK"/>
-        </w:rPr>
-        <w:t>Det er fint! Har prøvet at ændre lidt I opsillingen.</w:t>
-      </w:r>
-    </w:p>
-  </w:comment>
-  <w:comment w:id="5" w:author="Benjamin Carl Krag Egerod" w:date="2019-03-22T11:09:00Z" w:initials="BCKE">
-    <w:p>
-      <w:pPr>
-        <w:pStyle w:val="Kommentartekst"/>
-        <w:rPr>
-          <w:lang w:val="da-DK"/>
-        </w:rPr>
-      </w:pPr>
-      <w:r>
-        <w:rPr>
-          <w:rStyle w:val="Kommentarhenvisning"/>
-        </w:rPr>
-        <w:annotationRef/>
-      </w:r>
-      <w:r>
-        <w:rPr>
-          <w:lang w:val="da-DK"/>
-        </w:rPr>
-        <w:t xml:space="preserve">Et alternativt problem er med sikre valg, f.eks. </w:t>
-      </w:r>
-      <w:r>
-        <w:rPr>
-          <w:lang w:val="da-DK"/>
-        </w:rPr>
-        <w:t>på vestegnen. Skal vi begive os ud i overvejelser omkring det, eller er det her nok?</w:t>
-      </w:r>
-    </w:p>
-  </w:comment>
-  <w:comment w:id="6" w:author="Benjamin Carl Krag Egerod" w:date="2019-03-22T10:59:00Z" w:initials="BCKE">
-    <w:p>
-      <w:pPr>
-        <w:pStyle w:val="Kommentartekst"/>
-      </w:pPr>
-      <w:r>
-        <w:rPr>
-          <w:rStyle w:val="Kommentarhenvisning"/>
-        </w:rPr>
-        <w:annotationRef/>
-      </w:r>
-      <w:r>
-        <w:t>Still need to do this.</w:t>
-      </w:r>
-    </w:p>
-  </w:comment>
-  <w:comment w:id="7" w:author="Benjamin Carl Krag Egerod" w:date="2019-03-22T11:26:00Z" w:initials="BCKE">
-    <w:p>
-      <w:pPr>
-        <w:pStyle w:val="Kommentartekst"/>
-      </w:pPr>
-      <w:r>
-        <w:rPr>
-          <w:rStyle w:val="Kommentarhenvisning"/>
-        </w:rPr>
-        <w:annotationRef/>
-      </w:r>
-      <w:r>
-        <w:t>Still need to do this.</w:t>
+        <w:t>NB!</w:t>
       </w:r>
     </w:p>
   </w:comment>
@@ -5036,14 +5812,7 @@
 
 <file path=word/commentsExtended.xml><?xml version="1.0" encoding="utf-8"?>
 <w15:commentsEx xmlns:wpc="http://schemas.microsoft.com/office/word/2010/wordprocessingCanvas" xmlns:cx="http://schemas.microsoft.com/office/drawing/2014/chartex" xmlns:cx1="http://schemas.microsoft.com/office/drawing/2015/9/8/chartex" xmlns:mc="http://schemas.openxmlformats.org/markup-compatibility/2006" xmlns:o="urn:schemas-microsoft-com:office:office" xmlns:r="http://schemas.openxmlformats.org/officeDocument/2006/relationships" xmlns:m="http://schemas.openxmlformats.org/officeDocument/2006/math" xmlns:v="urn:schemas-microsoft-com:vml" xmlns:wp14="http://schemas.microsoft.com/office/word/2010/wordprocessingDrawing" xmlns:wp="http://schemas.openxmlformats.org/drawingml/2006/wordprocessingDrawing" xmlns:w10="urn:schemas-microsoft-com:office:word" xmlns:w="http://schemas.openxmlformats.org/wordprocessingml/2006/main" xmlns:w14="http://schemas.microsoft.com/office/word/2010/wordml" xmlns:w15="http://schemas.microsoft.com/office/word/2012/wordml" xmlns:w16se="http://schemas.microsoft.com/office/word/2015/wordml/symex" xmlns:wpg="http://schemas.microsoft.com/office/word/2010/wordprocessingGroup" xmlns:wpi="http://schemas.microsoft.com/office/word/2010/wordprocessingInk" xmlns:wne="http://schemas.microsoft.com/office/word/2006/wordml" xmlns:wps="http://schemas.microsoft.com/office/word/2010/wordprocessingShape" mc:Ignorable="w14 w15 w16se wp14">
-  <w15:commentEx w15:paraId="503E1767" w15:done="0"/>
-  <w15:commentEx w15:paraId="0D6EA1B9" w15:done="0"/>
-  <w15:commentEx w15:paraId="00810669" w15:paraIdParent="0D6EA1B9" w15:done="0"/>
-  <w15:commentEx w15:paraId="5794F56C" w15:done="0"/>
-  <w15:commentEx w15:paraId="0885FD50" w15:paraIdParent="5794F56C" w15:done="0"/>
-  <w15:commentEx w15:paraId="5D1EDC68" w15:done="0"/>
-  <w15:commentEx w15:paraId="01511149" w15:done="0"/>
-  <w15:commentEx w15:paraId="71BD26C7" w15:done="0"/>
+  <w15:commentEx w15:paraId="6B8AEF33" w15:done="0"/>
 </w15:commentsEx>
 </file>
 
@@ -5102,7 +5871,7 @@
   <w:abstractNum w:abstractNumId="0" w15:restartNumberingAfterBreak="0">
     <w:nsid w:val="FFFFFF88"/>
     <w:multiLevelType w:val="singleLevel"/>
-    <w:tmpl w:val="07CA0F4E"/>
+    <w:tmpl w:val="5108229E"/>
     <w:lvl w:ilvl="0">
       <w:start w:val="1"/>
       <w:numFmt w:val="decimal"/>
@@ -5409,9 +6178,6 @@
 <w15:people xmlns:wpc="http://schemas.microsoft.com/office/word/2010/wordprocessingCanvas" xmlns:cx="http://schemas.microsoft.com/office/drawing/2014/chartex" xmlns:cx1="http://schemas.microsoft.com/office/drawing/2015/9/8/chartex" xmlns:mc="http://schemas.openxmlformats.org/markup-compatibility/2006" xmlns:o="urn:schemas-microsoft-com:office:office" xmlns:r="http://schemas.openxmlformats.org/officeDocument/2006/relationships" xmlns:m="http://schemas.openxmlformats.org/officeDocument/2006/math" xmlns:v="urn:schemas-microsoft-com:vml" xmlns:wp14="http://schemas.microsoft.com/office/word/2010/wordprocessingDrawing" xmlns:wp="http://schemas.openxmlformats.org/drawingml/2006/wordprocessingDrawing" xmlns:w10="urn:schemas-microsoft-com:office:word" xmlns:w="http://schemas.openxmlformats.org/wordprocessingml/2006/main" xmlns:w14="http://schemas.microsoft.com/office/word/2010/wordml" xmlns:w15="http://schemas.microsoft.com/office/word/2012/wordml" xmlns:w16se="http://schemas.microsoft.com/office/word/2015/wordml/symex" xmlns:wpg="http://schemas.microsoft.com/office/word/2010/wordprocessingGroup" xmlns:wpi="http://schemas.microsoft.com/office/word/2010/wordprocessingInk" xmlns:wne="http://schemas.microsoft.com/office/word/2006/wordml" xmlns:wps="http://schemas.microsoft.com/office/word/2010/wordprocessingShape" mc:Ignorable="w14 w15 w16se wp14">
   <w15:person w15:author="Benjamin Carl Krag Egerod">
     <w15:presenceInfo w15:providerId="AD" w15:userId="S-1-5-21-1111707740-1469251426-2251862497-186839"/>
-  </w15:person>
-  <w15:person w15:author="Martin Vinæs Larsen">
-    <w15:presenceInfo w15:providerId="AD" w15:userId="S-1-5-21-1647451481-3672502608-3803859085-241212"/>
   </w15:person>
 </w15:people>
 </file>

</xml_diff>